<commit_message>
Add future possible changes
Add future possible changes
</commit_message>
<xml_diff>
--- a/מסמך עיצוב/Design Patterns.docx
+++ b/מסמך עיצוב/Design Patterns.docx
@@ -4,6 +4,38 @@
   <w:body>
     <w:p>
       <w:pPr>
+        <w:pStyle w:val="Heading1"/>
+        <w:bidi/>
+        <w:rPr>
+          <w:rtl/>
+          <w:lang w:val="en-US"/>
+        </w:rPr>
+      </w:pPr>
+      <w:r>
+        <w:rPr>
+          <w:rFonts w:hint="cs"/>
+          <w:rtl/>
+          <w:lang w:val="en-US"/>
+        </w:rPr>
+        <w:t xml:space="preserve">דפוסי עיצוב - </w:t>
+      </w:r>
+      <w:r>
+        <w:rPr>
+          <w:lang w:val="en-US"/>
+        </w:rPr>
+        <w:t>Design Patterns</w:t>
+      </w:r>
+    </w:p>
+    <w:p>
+      <w:pPr>
+        <w:bidi/>
+        <w:rPr>
+          <w:lang w:val="en-US"/>
+        </w:rPr>
+      </w:pPr>
+    </w:p>
+    <w:p>
+      <w:pPr>
         <w:bidi/>
         <w:rPr>
           <w:lang w:val="en-US"/>
@@ -38,14 +70,17 @@
       <w:pPr>
         <w:bidi/>
         <w:rPr>
-          <w:rFonts w:hint="cs"/>
-          <w:rtl/>
-          <w:lang w:val="en-US"/>
-        </w:rPr>
-      </w:pPr>
-      <w:r>
-        <w:rPr>
-          <w:rFonts w:hint="cs"/>
+          <w:sz w:val="24"/>
+          <w:szCs w:val="24"/>
+          <w:rtl/>
+          <w:lang w:val="en-US"/>
+        </w:rPr>
+      </w:pPr>
+      <w:r>
+        <w:rPr>
+          <w:rFonts w:hint="cs"/>
+          <w:sz w:val="24"/>
+          <w:szCs w:val="24"/>
           <w:rtl/>
           <w:lang w:val="en-US"/>
         </w:rPr>
@@ -53,6 +88,8 @@
       </w:r>
       <w:r>
         <w:rPr>
+          <w:sz w:val="24"/>
+          <w:szCs w:val="24"/>
           <w:lang w:val="en-US"/>
         </w:rPr>
         <w:t>Views</w:t>
@@ -60,6 +97,8 @@
       <w:r>
         <w:rPr>
           <w:rFonts w:hint="cs"/>
+          <w:sz w:val="24"/>
+          <w:szCs w:val="24"/>
           <w:rtl/>
           <w:lang w:val="en-US"/>
         </w:rPr>
@@ -67,6 +106,8 @@
       </w:r>
       <w:r>
         <w:rPr>
+          <w:sz w:val="24"/>
+          <w:szCs w:val="24"/>
           <w:lang w:val="en-US"/>
         </w:rPr>
         <w:t>Models</w:t>
@@ -74,6 +115,8 @@
       <w:r>
         <w:rPr>
           <w:rFonts w:hint="cs"/>
+          <w:sz w:val="24"/>
+          <w:szCs w:val="24"/>
           <w:rtl/>
           <w:lang w:val="en-US"/>
         </w:rPr>
@@ -81,6 +124,8 @@
       </w:r>
       <w:r>
         <w:rPr>
+          <w:sz w:val="24"/>
+          <w:szCs w:val="24"/>
           <w:lang w:val="en-US"/>
         </w:rPr>
         <w:t>ViewModels</w:t>
@@ -88,6 +133,8 @@
       <w:r>
         <w:rPr>
           <w:rFonts w:hint="cs"/>
+          <w:sz w:val="24"/>
+          <w:szCs w:val="24"/>
           <w:rtl/>
           <w:lang w:val="en-US"/>
         </w:rPr>
@@ -98,14 +145,17 @@
       <w:pPr>
         <w:bidi/>
         <w:rPr>
-          <w:rFonts w:hint="cs"/>
-          <w:rtl/>
-          <w:lang w:val="en-US"/>
-        </w:rPr>
-      </w:pPr>
-      <w:r>
-        <w:rPr>
-          <w:rFonts w:hint="cs"/>
+          <w:sz w:val="24"/>
+          <w:szCs w:val="24"/>
+          <w:rtl/>
+          <w:lang w:val="en-US"/>
+        </w:rPr>
+      </w:pPr>
+      <w:r>
+        <w:rPr>
+          <w:rFonts w:hint="cs"/>
+          <w:sz w:val="24"/>
+          <w:szCs w:val="24"/>
           <w:rtl/>
           <w:lang w:val="en-US"/>
         </w:rPr>
@@ -113,6 +163,8 @@
       </w:r>
       <w:r>
         <w:rPr>
+          <w:sz w:val="24"/>
+          <w:szCs w:val="24"/>
           <w:lang w:val="en-US"/>
         </w:rPr>
         <w:t>Presentation Layer</w:t>
@@ -120,6 +172,8 @@
       <w:r>
         <w:rPr>
           <w:rFonts w:hint="cs"/>
+          <w:sz w:val="24"/>
+          <w:szCs w:val="24"/>
           <w:rtl/>
           <w:lang w:val="en-US"/>
         </w:rPr>
@@ -128,12 +182,16 @@
       <w:r>
         <w:rPr>
           <w:rFonts w:hint="cs"/>
+          <w:sz w:val="24"/>
+          <w:szCs w:val="24"/>
           <w:lang w:val="en-US"/>
         </w:rPr>
         <w:t>V</w:t>
       </w:r>
       <w:r>
         <w:rPr>
+          <w:sz w:val="24"/>
+          <w:szCs w:val="24"/>
           <w:lang w:val="en-US"/>
         </w:rPr>
         <w:t>iew</w:t>
@@ -141,6 +199,8 @@
       <w:r>
         <w:rPr>
           <w:rFonts w:hint="cs"/>
+          <w:sz w:val="24"/>
+          <w:szCs w:val="24"/>
           <w:rtl/>
           <w:lang w:val="en-US"/>
         </w:rPr>
@@ -148,6 +208,8 @@
       </w:r>
       <w:r>
         <w:rPr>
+          <w:sz w:val="24"/>
+          <w:szCs w:val="24"/>
           <w:lang w:val="en-US"/>
         </w:rPr>
         <w:t>Model</w:t>
@@ -155,6 +217,8 @@
       <w:r>
         <w:rPr>
           <w:rFonts w:hint="cs"/>
+          <w:sz w:val="24"/>
+          <w:szCs w:val="24"/>
           <w:rtl/>
           <w:lang w:val="en-US"/>
         </w:rPr>
@@ -162,6 +226,8 @@
       </w:r>
       <w:r>
         <w:rPr>
+          <w:sz w:val="24"/>
+          <w:szCs w:val="24"/>
           <w:lang w:val="en-US"/>
         </w:rPr>
         <w:t>ViewModel</w:t>
@@ -169,6 +235,8 @@
       <w:r>
         <w:rPr>
           <w:rFonts w:hint="cs"/>
+          <w:sz w:val="24"/>
+          <w:szCs w:val="24"/>
           <w:rtl/>
           <w:lang w:val="en-US"/>
         </w:rPr>
@@ -176,6 +244,8 @@
       </w:r>
       <w:r>
         <w:rPr>
+          <w:sz w:val="24"/>
+          <w:szCs w:val="24"/>
           <w:lang w:val="en-US"/>
         </w:rPr>
         <w:t>Views</w:t>
@@ -183,6 +253,8 @@
       <w:r>
         <w:rPr>
           <w:rFonts w:hint="cs"/>
+          <w:sz w:val="24"/>
+          <w:szCs w:val="24"/>
           <w:rtl/>
           <w:lang w:val="en-US"/>
         </w:rPr>
@@ -190,6 +262,8 @@
       </w:r>
       <w:r>
         <w:rPr>
+          <w:sz w:val="24"/>
+          <w:szCs w:val="24"/>
           <w:lang w:val="en-US"/>
         </w:rPr>
         <w:t>ViewModels</w:t>
@@ -197,6 +271,8 @@
       <w:r>
         <w:rPr>
           <w:rFonts w:hint="cs"/>
+          <w:sz w:val="24"/>
+          <w:szCs w:val="24"/>
           <w:rtl/>
           <w:lang w:val="en-US"/>
         </w:rPr>
@@ -204,6 +280,8 @@
       </w:r>
       <w:r>
         <w:rPr>
+          <w:sz w:val="24"/>
+          <w:szCs w:val="24"/>
           <w:lang w:val="en-US"/>
         </w:rPr>
         <w:t>App.xaml</w:t>
@@ -211,6 +289,8 @@
       <w:r>
         <w:rPr>
           <w:rFonts w:hint="cs"/>
+          <w:sz w:val="24"/>
+          <w:szCs w:val="24"/>
           <w:rtl/>
           <w:lang w:val="en-US"/>
         </w:rPr>
@@ -218,6 +298,8 @@
       </w:r>
       <w:r>
         <w:rPr>
+          <w:sz w:val="24"/>
+          <w:szCs w:val="24"/>
           <w:lang w:val="en-US"/>
         </w:rPr>
         <w:t>DataTemplates</w:t>
@@ -225,6 +307,8 @@
       <w:r>
         <w:rPr>
           <w:rFonts w:hint="cs"/>
+          <w:sz w:val="24"/>
+          <w:szCs w:val="24"/>
           <w:rtl/>
           <w:lang w:val="en-US"/>
         </w:rPr>
@@ -232,6 +316,8 @@
       </w:r>
       <w:r>
         <w:rPr>
+          <w:sz w:val="24"/>
+          <w:szCs w:val="24"/>
           <w:lang w:val="en-US"/>
         </w:rPr>
         <w:t>ViewModel</w:t>
@@ -239,6 +325,8 @@
       <w:r>
         <w:rPr>
           <w:rFonts w:hint="cs"/>
+          <w:sz w:val="24"/>
+          <w:szCs w:val="24"/>
           <w:rtl/>
           <w:lang w:val="en-US"/>
         </w:rPr>
@@ -246,6 +334,8 @@
       </w:r>
       <w:r>
         <w:rPr>
+          <w:sz w:val="24"/>
+          <w:szCs w:val="24"/>
           <w:lang w:val="en-US"/>
         </w:rPr>
         <w:t>View</w:t>
@@ -253,6 +343,8 @@
       <w:r>
         <w:rPr>
           <w:rFonts w:hint="cs"/>
+          <w:sz w:val="24"/>
+          <w:szCs w:val="24"/>
           <w:rtl/>
           <w:lang w:val="en-US"/>
         </w:rPr>
@@ -261,6 +353,8 @@
       <w:r>
         <w:rPr>
           <w:rFonts w:hint="cs"/>
+          <w:sz w:val="24"/>
+          <w:szCs w:val="24"/>
           <w:rtl/>
           <w:lang w:val="en-US"/>
         </w:rPr>
@@ -281,6 +375,7 @@
         <w:pStyle w:val="Heading2"/>
         <w:bidi/>
         <w:rPr>
+          <w:rtl/>
           <w:lang w:val="en-US"/>
         </w:rPr>
       </w:pPr>
@@ -302,14 +397,17 @@
       <w:pPr>
         <w:bidi/>
         <w:rPr>
-          <w:rFonts w:hint="cs"/>
-          <w:rtl/>
-          <w:lang w:val="en-US"/>
-        </w:rPr>
-      </w:pPr>
-      <w:r>
-        <w:rPr>
-          <w:rFonts w:hint="cs"/>
+          <w:sz w:val="24"/>
+          <w:szCs w:val="24"/>
+          <w:rtl/>
+          <w:lang w:val="en-US"/>
+        </w:rPr>
+      </w:pPr>
+      <w:r>
+        <w:rPr>
+          <w:rFonts w:hint="cs"/>
+          <w:sz w:val="24"/>
+          <w:szCs w:val="24"/>
           <w:rtl/>
           <w:lang w:val="en-US"/>
         </w:rPr>
@@ -320,14 +418,17 @@
       <w:pPr>
         <w:bidi/>
         <w:rPr>
-          <w:rFonts w:hint="cs"/>
-          <w:rtl/>
-          <w:lang w:val="en-US"/>
-        </w:rPr>
-      </w:pPr>
-      <w:r>
-        <w:rPr>
-          <w:rFonts w:hint="cs"/>
+          <w:sz w:val="24"/>
+          <w:szCs w:val="24"/>
+          <w:rtl/>
+          <w:lang w:val="en-US"/>
+        </w:rPr>
+      </w:pPr>
+      <w:r>
+        <w:rPr>
+          <w:rFonts w:hint="cs"/>
+          <w:sz w:val="24"/>
+          <w:szCs w:val="24"/>
           <w:rtl/>
           <w:lang w:val="en-US"/>
         </w:rPr>
@@ -335,6 +436,8 @@
       </w:r>
       <w:r>
         <w:rPr>
+          <w:sz w:val="24"/>
+          <w:szCs w:val="24"/>
           <w:lang w:val="en-US"/>
         </w:rPr>
         <w:t>AuthenticationTokenSingleton</w:t>
@@ -342,6 +445,8 @@
       <w:r>
         <w:rPr>
           <w:rFonts w:hint="cs"/>
+          <w:sz w:val="24"/>
+          <w:szCs w:val="24"/>
           <w:rtl/>
           <w:lang w:val="en-US"/>
         </w:rPr>
@@ -352,14 +457,17 @@
       <w:pPr>
         <w:bidi/>
         <w:rPr>
-          <w:rFonts w:hint="cs"/>
-          <w:rtl/>
-          <w:lang w:val="en-US"/>
-        </w:rPr>
-      </w:pPr>
-      <w:r>
-        <w:rPr>
-          <w:rFonts w:hint="cs"/>
+          <w:sz w:val="24"/>
+          <w:szCs w:val="24"/>
+          <w:rtl/>
+          <w:lang w:val="en-US"/>
+        </w:rPr>
+      </w:pPr>
+      <w:r>
+        <w:rPr>
+          <w:rFonts w:hint="cs"/>
+          <w:sz w:val="24"/>
+          <w:szCs w:val="24"/>
           <w:rtl/>
           <w:lang w:val="en-US"/>
         </w:rPr>
@@ -367,6 +475,8 @@
       </w:r>
       <w:r>
         <w:rPr>
+          <w:sz w:val="24"/>
+          <w:szCs w:val="24"/>
           <w:lang w:val="en-US"/>
         </w:rPr>
         <w:t>AuthenticationToken</w:t>
@@ -374,6 +484,8 @@
       <w:r>
         <w:rPr>
           <w:rFonts w:hint="cs"/>
+          <w:sz w:val="24"/>
+          <w:szCs w:val="24"/>
           <w:rtl/>
           <w:lang w:val="en-US"/>
         </w:rPr>
@@ -381,6 +493,8 @@
       </w:r>
       <w:r>
         <w:rPr>
+          <w:sz w:val="24"/>
+          <w:szCs w:val="24"/>
           <w:lang w:val="en-US"/>
         </w:rPr>
         <w:t>Singleton</w:t>
@@ -388,6 +502,8 @@
       <w:r>
         <w:rPr>
           <w:rFonts w:hint="cs"/>
+          <w:sz w:val="24"/>
+          <w:szCs w:val="24"/>
           <w:rtl/>
           <w:lang w:val="en-US"/>
         </w:rPr>
@@ -395,6 +511,8 @@
       </w:r>
       <w:r>
         <w:rPr>
+          <w:sz w:val="24"/>
+          <w:szCs w:val="24"/>
           <w:rtl/>
           <w:lang w:val="en-US"/>
         </w:rPr>
@@ -403,6 +521,8 @@
       <w:r>
         <w:rPr>
           <w:rFonts w:hint="cs"/>
+          <w:sz w:val="24"/>
+          <w:szCs w:val="24"/>
           <w:rtl/>
           <w:lang w:val="en-US"/>
         </w:rPr>
@@ -410,6 +530,8 @@
       </w:r>
       <w:r>
         <w:rPr>
+          <w:sz w:val="24"/>
+          <w:szCs w:val="24"/>
           <w:lang w:val="en-US"/>
         </w:rPr>
         <w:t>AuthenticationToken</w:t>
@@ -417,6 +539,8 @@
       <w:r>
         <w:rPr>
           <w:rFonts w:hint="cs"/>
+          <w:sz w:val="24"/>
+          <w:szCs w:val="24"/>
           <w:rtl/>
           <w:lang w:val="en-US"/>
         </w:rPr>
@@ -425,6 +549,8 @@
       <w:r>
         <w:rPr>
           <w:rFonts w:hint="cs"/>
+          <w:sz w:val="24"/>
+          <w:szCs w:val="24"/>
           <w:lang w:val="en-US"/>
         </w:rPr>
         <w:t>BL</w:t>
@@ -432,6 +558,8 @@
       <w:r>
         <w:rPr>
           <w:rFonts w:hint="cs"/>
+          <w:sz w:val="24"/>
+          <w:szCs w:val="24"/>
           <w:rtl/>
           <w:lang w:val="en-US"/>
         </w:rPr>
@@ -439,6 +567,8 @@
       </w:r>
       <w:r>
         <w:rPr>
+          <w:sz w:val="24"/>
+          <w:szCs w:val="24"/>
           <w:lang w:val="en-US"/>
         </w:rPr>
         <w:t>AuthenticationTokenSingleton</w:t>
@@ -446,6 +576,8 @@
       <w:r>
         <w:rPr>
           <w:rFonts w:hint="cs"/>
+          <w:sz w:val="24"/>
+          <w:szCs w:val="24"/>
           <w:rtl/>
           <w:lang w:val="en-US"/>
         </w:rPr>
@@ -453,6 +585,8 @@
       </w:r>
       <w:r>
         <w:rPr>
+          <w:sz w:val="24"/>
+          <w:szCs w:val="24"/>
           <w:lang w:val="en-US"/>
         </w:rPr>
         <w:t>Presentation Layer</w:t>
@@ -460,6 +594,8 @@
       <w:r>
         <w:rPr>
           <w:rFonts w:hint="cs"/>
+          <w:sz w:val="24"/>
+          <w:szCs w:val="24"/>
           <w:rtl/>
           <w:lang w:val="en-US"/>
         </w:rPr>
@@ -468,6 +604,8 @@
       <w:r>
         <w:rPr>
           <w:rFonts w:hint="cs"/>
+          <w:sz w:val="24"/>
+          <w:szCs w:val="24"/>
           <w:lang w:val="en-US"/>
         </w:rPr>
         <w:t>BL</w:t>
@@ -475,6 +613,8 @@
       <w:r>
         <w:rPr>
           <w:rFonts w:hint="cs"/>
+          <w:sz w:val="24"/>
+          <w:szCs w:val="24"/>
           <w:rtl/>
           <w:lang w:val="en-US"/>
         </w:rPr>
@@ -515,14 +655,17 @@
       <w:pPr>
         <w:bidi/>
         <w:rPr>
-          <w:rFonts w:hint="cs"/>
-          <w:rtl/>
-          <w:lang w:val="en-US"/>
-        </w:rPr>
-      </w:pPr>
-      <w:r>
-        <w:rPr>
-          <w:rFonts w:hint="cs"/>
+          <w:sz w:val="24"/>
+          <w:szCs w:val="24"/>
+          <w:rtl/>
+          <w:lang w:val="en-US"/>
+        </w:rPr>
+      </w:pPr>
+      <w:r>
+        <w:rPr>
+          <w:rFonts w:hint="cs"/>
+          <w:sz w:val="24"/>
+          <w:szCs w:val="24"/>
           <w:rtl/>
           <w:lang w:val="en-US"/>
         </w:rPr>
@@ -533,14 +676,17 @@
       <w:pPr>
         <w:bidi/>
         <w:rPr>
-          <w:rFonts w:hint="cs"/>
-          <w:rtl/>
-          <w:lang w:val="en-US"/>
-        </w:rPr>
-      </w:pPr>
-      <w:r>
-        <w:rPr>
-          <w:rFonts w:hint="cs"/>
+          <w:sz w:val="24"/>
+          <w:szCs w:val="24"/>
+          <w:rtl/>
+          <w:lang w:val="en-US"/>
+        </w:rPr>
+      </w:pPr>
+      <w:r>
+        <w:rPr>
+          <w:rFonts w:hint="cs"/>
+          <w:sz w:val="24"/>
+          <w:szCs w:val="24"/>
           <w:rtl/>
           <w:lang w:val="en-US"/>
         </w:rPr>
@@ -551,13 +697,16 @@
       <w:pPr>
         <w:bidi/>
         <w:rPr>
-          <w:rFonts w:hint="cs"/>
-          <w:rtl/>
-          <w:lang w:val="en-US"/>
-        </w:rPr>
-      </w:pPr>
-      <w:r>
-        <w:rPr>
+          <w:sz w:val="24"/>
+          <w:szCs w:val="24"/>
+          <w:rtl/>
+          <w:lang w:val="en-US"/>
+        </w:rPr>
+      </w:pPr>
+      <w:r>
+        <w:rPr>
+          <w:sz w:val="24"/>
+          <w:szCs w:val="24"/>
           <w:lang w:val="en-US"/>
         </w:rPr>
         <w:t>DiscussionThreadObserver</w:t>
@@ -565,6 +714,8 @@
       <w:r>
         <w:rPr>
           <w:rFonts w:hint="cs"/>
+          <w:sz w:val="24"/>
+          <w:szCs w:val="24"/>
           <w:rtl/>
           <w:lang w:val="en-US"/>
         </w:rPr>
@@ -572,6 +723,8 @@
       </w:r>
       <w:r>
         <w:rPr>
+          <w:sz w:val="24"/>
+          <w:szCs w:val="24"/>
           <w:rtl/>
           <w:lang w:val="en-US"/>
         </w:rPr>
@@ -580,6 +733,8 @@
       <w:r>
         <w:rPr>
           <w:rFonts w:hint="cs"/>
+          <w:sz w:val="24"/>
+          <w:szCs w:val="24"/>
           <w:rtl/>
           <w:lang w:val="en-US"/>
         </w:rPr>
@@ -590,13 +745,17 @@
       <w:pPr>
         <w:bidi/>
         <w:rPr>
-          <w:rtl/>
-          <w:lang w:val="en-US"/>
-        </w:rPr>
-      </w:pPr>
-      <w:r>
-        <w:rPr>
-          <w:rFonts w:hint="cs"/>
+          <w:sz w:val="24"/>
+          <w:szCs w:val="24"/>
+          <w:rtl/>
+          <w:lang w:val="en-US"/>
+        </w:rPr>
+      </w:pPr>
+      <w:r>
+        <w:rPr>
+          <w:rFonts w:hint="cs"/>
+          <w:sz w:val="24"/>
+          <w:szCs w:val="24"/>
           <w:rtl/>
           <w:lang w:val="en-US"/>
         </w:rPr>
@@ -605,6 +764,8 @@
       <w:r>
         <w:rPr>
           <w:rFonts w:hint="cs"/>
+          <w:sz w:val="24"/>
+          <w:szCs w:val="24"/>
           <w:rtl/>
           <w:lang w:val="en-US"/>
         </w:rPr>
@@ -613,13 +774,27 @@
       <w:r>
         <w:rPr>
           <w:rFonts w:hint="cs"/>
-          <w:rtl/>
-          <w:lang w:val="en-US"/>
-        </w:rPr>
-        <w:t xml:space="preserve"> הגירסה העדכנית ביותר של ה</w:t>
-      </w:r>
-      <w:r>
-        <w:rPr>
+          <w:sz w:val="24"/>
+          <w:szCs w:val="24"/>
+          <w:rtl/>
+          <w:lang w:val="en-US"/>
+        </w:rPr>
+        <w:t xml:space="preserve"> הג</w:t>
+      </w:r>
+      <w:r>
+        <w:rPr>
+          <w:rFonts w:hint="cs"/>
+          <w:sz w:val="24"/>
+          <w:szCs w:val="24"/>
+          <w:rtl/>
+          <w:lang w:val="en-US"/>
+        </w:rPr>
+        <w:t>רסה העדכנית ביותר של ה</w:t>
+      </w:r>
+      <w:r>
+        <w:rPr>
+          <w:sz w:val="24"/>
+          <w:szCs w:val="24"/>
           <w:lang w:val="en-US"/>
         </w:rPr>
         <w:t>Discussion Thread</w:t>
@@ -627,6 +802,8 @@
       <w:r>
         <w:rPr>
           <w:rFonts w:hint="cs"/>
+          <w:sz w:val="24"/>
+          <w:szCs w:val="24"/>
           <w:rtl/>
           <w:lang w:val="en-US"/>
         </w:rPr>
@@ -634,6 +811,8 @@
       </w:r>
       <w:r>
         <w:rPr>
+          <w:sz w:val="24"/>
+          <w:szCs w:val="24"/>
           <w:lang w:val="en-US"/>
         </w:rPr>
         <w:t>Discussion Thread</w:t>
@@ -641,6 +820,8 @@
       <w:r>
         <w:rPr>
           <w:rFonts w:hint="cs"/>
+          <w:sz w:val="24"/>
+          <w:szCs w:val="24"/>
           <w:rtl/>
           <w:lang w:val="en-US"/>
         </w:rPr>
@@ -649,6 +830,8 @@
       <w:r>
         <w:rPr>
           <w:rFonts w:hint="cs"/>
+          <w:sz w:val="24"/>
+          <w:szCs w:val="24"/>
           <w:lang w:val="en-US"/>
         </w:rPr>
         <w:t>BL</w:t>
@@ -656,6 +839,8 @@
       <w:r>
         <w:rPr>
           <w:rFonts w:hint="cs"/>
+          <w:sz w:val="24"/>
+          <w:szCs w:val="24"/>
           <w:rtl/>
           <w:lang w:val="en-US"/>
         </w:rPr>
@@ -663,6 +848,8 @@
       </w:r>
       <w:r>
         <w:rPr>
+          <w:sz w:val="24"/>
+          <w:szCs w:val="24"/>
           <w:lang w:val="en-US"/>
         </w:rPr>
         <w:t>Version</w:t>
@@ -670,6 +857,8 @@
       <w:r>
         <w:rPr>
           <w:rFonts w:hint="cs"/>
+          <w:sz w:val="24"/>
+          <w:szCs w:val="24"/>
           <w:rtl/>
           <w:lang w:val="en-US"/>
         </w:rPr>
@@ -677,6 +866,8 @@
       </w:r>
       <w:r>
         <w:rPr>
+          <w:sz w:val="24"/>
+          <w:szCs w:val="24"/>
           <w:lang w:val="en-US"/>
         </w:rPr>
         <w:t>Discussion Thread</w:t>
@@ -684,6 +875,8 @@
       <w:r>
         <w:rPr>
           <w:rFonts w:hint="cs"/>
+          <w:sz w:val="24"/>
+          <w:szCs w:val="24"/>
           <w:rtl/>
           <w:lang w:val="en-US"/>
         </w:rPr>
@@ -691,6 +884,8 @@
       </w:r>
       <w:r>
         <w:rPr>
+          <w:sz w:val="24"/>
+          <w:szCs w:val="24"/>
           <w:lang w:val="en-US"/>
         </w:rPr>
         <w:t>Version</w:t>
@@ -698,13 +893,28 @@
       <w:r>
         <w:rPr>
           <w:rFonts w:hint="cs"/>
-          <w:rtl/>
-          <w:lang w:val="en-US"/>
-        </w:rPr>
-        <w:t xml:space="preserve"> הנוכחי שנצפה כעת. כאשר ה</w:t>
-      </w:r>
-      <w:r>
-        <w:rPr>
+          <w:sz w:val="24"/>
+          <w:szCs w:val="24"/>
+          <w:rtl/>
+          <w:lang w:val="en-US"/>
+        </w:rPr>
+        <w:t xml:space="preserve"> </w:t>
+      </w:r>
+      <w:r>
+        <w:rPr>
+          <w:rFonts w:hint="cs"/>
+          <w:sz w:val="24"/>
+          <w:szCs w:val="24"/>
+          <w:rtl/>
+          <w:lang w:val="en-US"/>
+        </w:rPr>
+        <w:lastRenderedPageBreak/>
+        <w:t>הנוכחי שנצפה כעת. כאשר ה</w:t>
+      </w:r>
+      <w:r>
+        <w:rPr>
+          <w:sz w:val="24"/>
+          <w:szCs w:val="24"/>
           <w:lang w:val="en-US"/>
         </w:rPr>
         <w:t>DiscussionThreadObserver</w:t>
@@ -712,13 +922,37 @@
       <w:r>
         <w:rPr>
           <w:rFonts w:hint="cs"/>
-          <w:rtl/>
-          <w:lang w:val="en-US"/>
-        </w:rPr>
-        <w:t xml:space="preserve"> מזהה שהגירסה גדלה, הוא מודיע ב</w:t>
-      </w:r>
-      <w:r>
-        <w:rPr>
+          <w:sz w:val="24"/>
+          <w:szCs w:val="24"/>
+          <w:rtl/>
+          <w:lang w:val="en-US"/>
+        </w:rPr>
+        <w:t xml:space="preserve"> מזה</w:t>
+      </w:r>
+      <w:r>
+        <w:rPr>
+          <w:rFonts w:hint="cs"/>
+          <w:sz w:val="24"/>
+          <w:szCs w:val="24"/>
+          <w:rtl/>
+          <w:lang w:val="en-US"/>
+        </w:rPr>
+        <w:t>ה שהג</w:t>
+      </w:r>
+      <w:r>
+        <w:rPr>
+          <w:rFonts w:hint="cs"/>
+          <w:sz w:val="24"/>
+          <w:szCs w:val="24"/>
+          <w:rtl/>
+          <w:lang w:val="en-US"/>
+        </w:rPr>
+        <w:t>רסה גדלה, הוא מודיע ב</w:t>
+      </w:r>
+      <w:r>
+        <w:rPr>
+          <w:sz w:val="24"/>
+          <w:szCs w:val="24"/>
           <w:lang w:val="en-US"/>
         </w:rPr>
         <w:t>Event</w:t>
@@ -726,6 +960,8 @@
       <w:r>
         <w:rPr>
           <w:rFonts w:hint="cs"/>
+          <w:sz w:val="24"/>
+          <w:szCs w:val="24"/>
           <w:rtl/>
           <w:lang w:val="en-US"/>
         </w:rPr>
@@ -733,6 +969,8 @@
       </w:r>
       <w:r>
         <w:rPr>
+          <w:sz w:val="24"/>
+          <w:szCs w:val="24"/>
           <w:lang w:val="en-US"/>
         </w:rPr>
         <w:t>Subscriber</w:t>
@@ -740,6 +978,8 @@
       <w:r>
         <w:rPr>
           <w:rFonts w:hint="cs"/>
+          <w:sz w:val="24"/>
+          <w:szCs w:val="24"/>
           <w:rtl/>
           <w:lang w:val="en-US"/>
         </w:rPr>
@@ -747,6 +987,8 @@
       </w:r>
       <w:r>
         <w:rPr>
+          <w:sz w:val="24"/>
+          <w:szCs w:val="24"/>
           <w:rtl/>
           <w:lang w:val="en-US"/>
         </w:rPr>
@@ -755,6 +997,8 @@
       <w:r>
         <w:rPr>
           <w:rFonts w:hint="cs"/>
+          <w:sz w:val="24"/>
+          <w:szCs w:val="24"/>
           <w:rtl/>
           <w:lang w:val="en-US"/>
         </w:rPr>
@@ -763,12 +1007,16 @@
       <w:r>
         <w:rPr>
           <w:rFonts w:hint="cs"/>
+          <w:sz w:val="24"/>
+          <w:szCs w:val="24"/>
           <w:lang w:val="en-US"/>
         </w:rPr>
         <w:t>Q</w:t>
       </w:r>
       <w:r>
         <w:rPr>
+          <w:sz w:val="24"/>
+          <w:szCs w:val="24"/>
           <w:lang w:val="en-US"/>
         </w:rPr>
         <w:t>uestionViewModel</w:t>
@@ -776,6 +1024,8 @@
       <w:r>
         <w:rPr>
           <w:rFonts w:hint="cs"/>
+          <w:sz w:val="24"/>
+          <w:szCs w:val="24"/>
           <w:rtl/>
           <w:lang w:val="en-US"/>
         </w:rPr>
@@ -783,6 +1033,8 @@
       </w:r>
       <w:r>
         <w:rPr>
+          <w:sz w:val="24"/>
+          <w:szCs w:val="24"/>
           <w:rtl/>
           <w:lang w:val="en-US"/>
         </w:rPr>
@@ -791,6 +1043,8 @@
       <w:r>
         <w:rPr>
           <w:rFonts w:hint="cs"/>
+          <w:sz w:val="24"/>
+          <w:szCs w:val="24"/>
           <w:rtl/>
           <w:lang w:val="en-US"/>
         </w:rPr>
@@ -798,6 +1052,8 @@
       </w:r>
       <w:r>
         <w:rPr>
+          <w:sz w:val="24"/>
+          <w:szCs w:val="24"/>
           <w:lang w:val="en-US"/>
         </w:rPr>
         <w:t>Discussion Thread</w:t>
@@ -805,6 +1061,8 @@
       <w:r>
         <w:rPr>
           <w:rFonts w:hint="cs"/>
+          <w:sz w:val="24"/>
+          <w:szCs w:val="24"/>
           <w:rtl/>
           <w:lang w:val="en-US"/>
         </w:rPr>
@@ -812,6 +1070,8 @@
       </w:r>
       <w:r>
         <w:rPr>
+          <w:sz w:val="24"/>
+          <w:szCs w:val="24"/>
           <w:lang w:val="en-US"/>
         </w:rPr>
         <w:t>EventArgs</w:t>
@@ -819,6 +1079,8 @@
       <w:r>
         <w:rPr>
           <w:rFonts w:hint="cs"/>
+          <w:sz w:val="24"/>
+          <w:szCs w:val="24"/>
           <w:rtl/>
           <w:lang w:val="en-US"/>
         </w:rPr>
@@ -826,6 +1088,8 @@
       </w:r>
       <w:r>
         <w:rPr>
+          <w:sz w:val="24"/>
+          <w:szCs w:val="24"/>
           <w:lang w:val="en-US"/>
         </w:rPr>
         <w:t>DiscussionThread</w:t>
@@ -833,6 +1097,8 @@
       <w:r>
         <w:rPr>
           <w:rFonts w:hint="cs"/>
+          <w:sz w:val="24"/>
+          <w:szCs w:val="24"/>
           <w:rtl/>
           <w:lang w:val="en-US"/>
         </w:rPr>
@@ -843,13 +1109,16 @@
       <w:pPr>
         <w:bidi/>
         <w:rPr>
-          <w:rFonts w:hint="cs"/>
-          <w:rtl/>
-          <w:lang w:val="en-US"/>
-        </w:rPr>
-      </w:pPr>
-      <w:r>
-        <w:rPr>
+          <w:sz w:val="24"/>
+          <w:szCs w:val="24"/>
+          <w:rtl/>
+          <w:lang w:val="en-US"/>
+        </w:rPr>
+      </w:pPr>
+      <w:r>
+        <w:rPr>
+          <w:sz w:val="24"/>
+          <w:szCs w:val="24"/>
           <w:lang w:val="en-US"/>
         </w:rPr>
         <w:t>NotificationsObserver</w:t>
@@ -857,6 +1126,8 @@
       <w:r>
         <w:rPr>
           <w:rFonts w:hint="cs"/>
+          <w:sz w:val="24"/>
+          <w:szCs w:val="24"/>
           <w:rtl/>
           <w:lang w:val="en-US"/>
         </w:rPr>
@@ -864,6 +1135,8 @@
       </w:r>
       <w:r>
         <w:rPr>
+          <w:sz w:val="24"/>
+          <w:szCs w:val="24"/>
           <w:rtl/>
           <w:lang w:val="en-US"/>
         </w:rPr>
@@ -874,13 +1147,17 @@
       <w:pPr>
         <w:bidi/>
         <w:rPr>
-          <w:rtl/>
-          <w:lang w:val="en-US"/>
-        </w:rPr>
-      </w:pPr>
-      <w:r>
-        <w:rPr>
-          <w:rFonts w:hint="cs"/>
+          <w:sz w:val="24"/>
+          <w:szCs w:val="24"/>
+          <w:rtl/>
+          <w:lang w:val="en-US"/>
+        </w:rPr>
+      </w:pPr>
+      <w:r>
+        <w:rPr>
+          <w:rFonts w:hint="cs"/>
+          <w:sz w:val="24"/>
+          <w:szCs w:val="24"/>
           <w:rtl/>
           <w:lang w:val="en-US"/>
         </w:rPr>
@@ -891,14 +1168,17 @@
       <w:pPr>
         <w:bidi/>
         <w:rPr>
-          <w:rFonts w:hint="cs"/>
-          <w:rtl/>
-          <w:lang w:val="en-US"/>
-        </w:rPr>
-      </w:pPr>
-      <w:r>
-        <w:rPr>
-          <w:rFonts w:hint="cs"/>
+          <w:sz w:val="24"/>
+          <w:szCs w:val="24"/>
+          <w:rtl/>
+          <w:lang w:val="en-US"/>
+        </w:rPr>
+      </w:pPr>
+      <w:r>
+        <w:rPr>
+          <w:rFonts w:hint="cs"/>
+          <w:sz w:val="24"/>
+          <w:szCs w:val="24"/>
           <w:rtl/>
           <w:lang w:val="en-US"/>
         </w:rPr>
@@ -906,6 +1186,8 @@
       </w:r>
       <w:r>
         <w:rPr>
+          <w:sz w:val="24"/>
+          <w:szCs w:val="24"/>
           <w:lang w:val="en-US"/>
         </w:rPr>
         <w:t>NotificationsObserver</w:t>
@@ -913,6 +1195,8 @@
       <w:r>
         <w:rPr>
           <w:rFonts w:hint="cs"/>
+          <w:sz w:val="24"/>
+          <w:szCs w:val="24"/>
           <w:rtl/>
           <w:lang w:val="en-US"/>
         </w:rPr>
@@ -921,6 +1205,8 @@
       <w:r>
         <w:rPr>
           <w:rFonts w:hint="cs"/>
+          <w:sz w:val="24"/>
+          <w:szCs w:val="24"/>
           <w:lang w:val="en-US"/>
         </w:rPr>
         <w:t>BL</w:t>
@@ -928,6 +1214,8 @@
       <w:r>
         <w:rPr>
           <w:rFonts w:hint="cs"/>
+          <w:sz w:val="24"/>
+          <w:szCs w:val="24"/>
           <w:rtl/>
           <w:lang w:val="en-US"/>
         </w:rPr>
@@ -936,6 +1224,8 @@
       <w:r>
         <w:rPr>
           <w:rFonts w:hint="cs"/>
+          <w:sz w:val="24"/>
+          <w:szCs w:val="24"/>
           <w:lang w:val="en-US"/>
         </w:rPr>
         <w:t>BL</w:t>
@@ -943,29 +1233,26 @@
       <w:r>
         <w:rPr>
           <w:rFonts w:hint="cs"/>
-          <w:rtl/>
-          <w:lang w:val="en-US"/>
-        </w:rPr>
-        <w:t xml:space="preserve">, ויודיע על </w:t>
-      </w:r>
-      <w:r>
-        <w:rPr>
-          <w:rFonts w:hint="cs"/>
-          <w:rtl/>
-          <w:lang w:val="en-US"/>
-        </w:rPr>
-        <w:lastRenderedPageBreak/>
-        <w:t xml:space="preserve">ההתרעות החדשות על ידי </w:t>
-      </w:r>
-      <w:r>
-        <w:rPr>
-          <w:rFonts w:hint="cs"/>
+          <w:sz w:val="24"/>
+          <w:szCs w:val="24"/>
+          <w:rtl/>
+          <w:lang w:val="en-US"/>
+        </w:rPr>
+        <w:t xml:space="preserve">, ויודיע על ההתרעות החדשות על ידי </w:t>
+      </w:r>
+      <w:r>
+        <w:rPr>
+          <w:rFonts w:hint="cs"/>
+          <w:sz w:val="24"/>
+          <w:szCs w:val="24"/>
           <w:lang w:val="en-US"/>
         </w:rPr>
         <w:t>E</w:t>
       </w:r>
       <w:r>
         <w:rPr>
+          <w:sz w:val="24"/>
+          <w:szCs w:val="24"/>
           <w:lang w:val="en-US"/>
         </w:rPr>
         <w:t>vent</w:t>
@@ -973,6 +1260,8 @@
       <w:r>
         <w:rPr>
           <w:rFonts w:hint="cs"/>
+          <w:sz w:val="24"/>
+          <w:szCs w:val="24"/>
           <w:rtl/>
           <w:lang w:val="en-US"/>
         </w:rPr>
@@ -980,6 +1269,8 @@
       </w:r>
       <w:r>
         <w:rPr>
+          <w:sz w:val="24"/>
+          <w:szCs w:val="24"/>
           <w:lang w:val="en-US"/>
         </w:rPr>
         <w:t>Subscriber</w:t>
@@ -987,6 +1278,8 @@
       <w:r>
         <w:rPr>
           <w:rFonts w:hint="cs"/>
+          <w:sz w:val="24"/>
+          <w:szCs w:val="24"/>
           <w:rtl/>
           <w:lang w:val="en-US"/>
         </w:rPr>
@@ -994,6 +1287,8 @@
       </w:r>
       <w:r>
         <w:rPr>
+          <w:sz w:val="24"/>
+          <w:szCs w:val="24"/>
           <w:lang w:val="en-US"/>
         </w:rPr>
         <w:t>NotificationsObserver</w:t>
@@ -1001,6 +1296,8 @@
       <w:r>
         <w:rPr>
           <w:rFonts w:hint="cs"/>
+          <w:sz w:val="24"/>
+          <w:szCs w:val="24"/>
           <w:rtl/>
           <w:lang w:val="en-US"/>
         </w:rPr>
@@ -1008,6 +1305,8 @@
       </w:r>
       <w:r>
         <w:rPr>
+          <w:sz w:val="24"/>
+          <w:szCs w:val="24"/>
           <w:lang w:val="en-US"/>
         </w:rPr>
         <w:t>NotificationsViewModel</w:t>
@@ -1015,6 +1314,8 @@
       <w:r>
         <w:rPr>
           <w:rFonts w:hint="cs"/>
+          <w:sz w:val="24"/>
+          <w:szCs w:val="24"/>
           <w:rtl/>
           <w:lang w:val="en-US"/>
         </w:rPr>
@@ -1022,6 +1323,8 @@
       </w:r>
       <w:r>
         <w:rPr>
+          <w:sz w:val="24"/>
+          <w:szCs w:val="24"/>
           <w:lang w:val="en-US"/>
         </w:rPr>
         <w:t>EventArgs</w:t>
@@ -1029,6 +1332,8 @@
       <w:r>
         <w:rPr>
           <w:rFonts w:hint="cs"/>
+          <w:sz w:val="24"/>
+          <w:szCs w:val="24"/>
           <w:rtl/>
           <w:lang w:val="en-US"/>
         </w:rPr>
@@ -1036,6 +1341,8 @@
       </w:r>
       <w:r>
         <w:rPr>
+          <w:sz w:val="24"/>
+          <w:szCs w:val="24"/>
           <w:lang w:val="en-US"/>
         </w:rPr>
         <w:t>Event</w:t>
@@ -1043,6 +1350,8 @@
       <w:r>
         <w:rPr>
           <w:rFonts w:hint="cs"/>
+          <w:sz w:val="24"/>
+          <w:szCs w:val="24"/>
           <w:rtl/>
           <w:lang w:val="en-US"/>
         </w:rPr>
@@ -1053,7 +1362,6 @@
       <w:pPr>
         <w:bidi/>
         <w:rPr>
-          <w:rFonts w:hint="cs"/>
           <w:lang w:val="en-US"/>
         </w:rPr>
       </w:pPr>
@@ -1078,13 +1386,17 @@
       <w:pPr>
         <w:bidi/>
         <w:rPr>
-          <w:rtl/>
-          <w:lang w:val="en-US"/>
-        </w:rPr>
-      </w:pPr>
-      <w:r>
-        <w:rPr>
-          <w:rFonts w:hint="cs"/>
+          <w:sz w:val="24"/>
+          <w:szCs w:val="24"/>
+          <w:rtl/>
+          <w:lang w:val="en-US"/>
+        </w:rPr>
+      </w:pPr>
+      <w:r>
+        <w:rPr>
+          <w:rFonts w:hint="cs"/>
+          <w:sz w:val="24"/>
+          <w:szCs w:val="24"/>
           <w:rtl/>
           <w:lang w:val="en-US"/>
         </w:rPr>
@@ -1095,14 +1407,17 @@
       <w:pPr>
         <w:bidi/>
         <w:rPr>
-          <w:rFonts w:hint="cs"/>
-          <w:rtl/>
-          <w:lang w:val="en-US"/>
-        </w:rPr>
-      </w:pPr>
-      <w:r>
-        <w:rPr>
-          <w:rFonts w:hint="cs"/>
+          <w:sz w:val="24"/>
+          <w:szCs w:val="24"/>
+          <w:rtl/>
+          <w:lang w:val="en-US"/>
+        </w:rPr>
+      </w:pPr>
+      <w:r>
+        <w:rPr>
+          <w:rFonts w:hint="cs"/>
+          <w:sz w:val="24"/>
+          <w:szCs w:val="24"/>
           <w:rtl/>
           <w:lang w:val="en-US"/>
         </w:rPr>
@@ -1110,6 +1425,8 @@
       </w:r>
       <w:r>
         <w:rPr>
+          <w:sz w:val="24"/>
+          <w:szCs w:val="24"/>
           <w:lang w:val="en-US"/>
         </w:rPr>
         <w:t>DelegateCommand</w:t>
@@ -1117,6 +1434,8 @@
       <w:r>
         <w:rPr>
           <w:rFonts w:hint="cs"/>
+          <w:sz w:val="24"/>
+          <w:szCs w:val="24"/>
           <w:rtl/>
           <w:lang w:val="en-US"/>
         </w:rPr>
@@ -1125,6 +1444,8 @@
       <w:r>
         <w:rPr>
           <w:rFonts w:hint="cs"/>
+          <w:sz w:val="24"/>
+          <w:szCs w:val="24"/>
           <w:lang w:val="en-US"/>
         </w:rPr>
         <w:t>PL</w:t>
@@ -1132,6 +1453,8 @@
       <w:r>
         <w:rPr>
           <w:rFonts w:hint="cs"/>
+          <w:sz w:val="24"/>
+          <w:szCs w:val="24"/>
           <w:rtl/>
           <w:lang w:val="en-US"/>
         </w:rPr>
@@ -1139,6 +1462,8 @@
       </w:r>
       <w:r>
         <w:rPr>
+          <w:sz w:val="24"/>
+          <w:szCs w:val="24"/>
           <w:lang w:val="en-US"/>
         </w:rPr>
         <w:t>ViewModel</w:t>
@@ -1146,6 +1471,8 @@
       <w:r>
         <w:rPr>
           <w:rFonts w:hint="cs"/>
+          <w:sz w:val="24"/>
+          <w:szCs w:val="24"/>
           <w:rtl/>
           <w:lang w:val="en-US"/>
         </w:rPr>
@@ -1153,6 +1480,8 @@
       </w:r>
       <w:r>
         <w:rPr>
+          <w:sz w:val="24"/>
+          <w:szCs w:val="24"/>
           <w:lang w:val="en-US"/>
         </w:rPr>
         <w:t>Command</w:t>
@@ -1160,6 +1489,8 @@
       <w:r>
         <w:rPr>
           <w:rFonts w:hint="cs"/>
+          <w:sz w:val="24"/>
+          <w:szCs w:val="24"/>
           <w:rtl/>
           <w:lang w:val="en-US"/>
         </w:rPr>
@@ -1167,6 +1498,8 @@
       </w:r>
       <w:r>
         <w:rPr>
+          <w:sz w:val="24"/>
+          <w:szCs w:val="24"/>
           <w:lang w:val="en-US"/>
         </w:rPr>
         <w:t>Views</w:t>
@@ -1174,6 +1507,8 @@
       <w:r>
         <w:rPr>
           <w:rFonts w:hint="cs"/>
+          <w:sz w:val="24"/>
+          <w:szCs w:val="24"/>
           <w:rtl/>
           <w:lang w:val="en-US"/>
         </w:rPr>
@@ -1181,6 +1516,8 @@
       </w:r>
       <w:r>
         <w:rPr>
+          <w:sz w:val="24"/>
+          <w:szCs w:val="24"/>
           <w:lang w:val="en-US"/>
         </w:rPr>
         <w:t>Binding</w:t>
@@ -1188,6 +1525,8 @@
       <w:r>
         <w:rPr>
           <w:rFonts w:hint="cs"/>
+          <w:sz w:val="24"/>
+          <w:szCs w:val="24"/>
           <w:rtl/>
           <w:lang w:val="en-US"/>
         </w:rPr>
@@ -1195,6 +1534,8 @@
       </w:r>
       <w:r>
         <w:rPr>
+          <w:sz w:val="24"/>
+          <w:szCs w:val="24"/>
           <w:lang w:val="en-US"/>
         </w:rPr>
         <w:t>View</w:t>
@@ -1202,6 +1543,8 @@
       <w:r>
         <w:rPr>
           <w:rFonts w:hint="cs"/>
+          <w:sz w:val="24"/>
+          <w:szCs w:val="24"/>
           <w:rtl/>
           <w:lang w:val="en-US"/>
         </w:rPr>
@@ -1209,6 +1552,8 @@
       </w:r>
       <w:r>
         <w:rPr>
+          <w:sz w:val="24"/>
+          <w:szCs w:val="24"/>
           <w:lang w:val="en-US"/>
         </w:rPr>
         <w:t>Command</w:t>
@@ -1216,6 +1561,8 @@
       <w:r>
         <w:rPr>
           <w:rFonts w:hint="cs"/>
+          <w:sz w:val="24"/>
+          <w:szCs w:val="24"/>
           <w:rtl/>
           <w:lang w:val="en-US"/>
         </w:rPr>
@@ -1223,6 +1570,8 @@
       </w:r>
       <w:r>
         <w:rPr>
+          <w:sz w:val="24"/>
+          <w:szCs w:val="24"/>
           <w:lang w:val="en-US"/>
         </w:rPr>
         <w:t>User Input</w:t>
@@ -1230,6 +1579,8 @@
       <w:r>
         <w:rPr>
           <w:rFonts w:hint="cs"/>
+          <w:sz w:val="24"/>
+          <w:szCs w:val="24"/>
           <w:rtl/>
           <w:lang w:val="en-US"/>
         </w:rPr>
@@ -1238,6 +1589,8 @@
       <w:r>
         <w:rPr>
           <w:rFonts w:hint="cs"/>
+          <w:sz w:val="24"/>
+          <w:szCs w:val="24"/>
           <w:rtl/>
           <w:lang w:val="en-US"/>
         </w:rPr>
@@ -1245,6 +1598,8 @@
       </w:r>
       <w:r>
         <w:rPr>
+          <w:sz w:val="24"/>
+          <w:szCs w:val="24"/>
           <w:lang w:val="en-US"/>
         </w:rPr>
         <w:t>DelegateCommand</w:t>
@@ -1252,6 +1607,8 @@
       <w:r>
         <w:rPr>
           <w:rFonts w:hint="cs"/>
+          <w:sz w:val="24"/>
+          <w:szCs w:val="24"/>
           <w:rtl/>
           <w:lang w:val="en-US"/>
         </w:rPr>
@@ -1259,6 +1616,8 @@
       </w:r>
       <w:r>
         <w:rPr>
+          <w:sz w:val="24"/>
+          <w:szCs w:val="24"/>
           <w:lang w:val="en-US"/>
         </w:rPr>
         <w:t>CanExecute</w:t>
@@ -1266,6 +1625,8 @@
       <w:r>
         <w:rPr>
           <w:rFonts w:hint="cs"/>
+          <w:sz w:val="24"/>
+          <w:szCs w:val="24"/>
           <w:rtl/>
           <w:lang w:val="en-US"/>
         </w:rPr>
@@ -1274,12 +1635,16 @@
       <w:r>
         <w:rPr>
           <w:rFonts w:hint="cs"/>
+          <w:sz w:val="24"/>
+          <w:szCs w:val="24"/>
           <w:lang w:val="en-US"/>
         </w:rPr>
         <w:t>V</w:t>
       </w:r>
       <w:r>
         <w:rPr>
+          <w:sz w:val="24"/>
+          <w:szCs w:val="24"/>
           <w:lang w:val="en-US"/>
         </w:rPr>
         <w:t>iew</w:t>
@@ -1287,6 +1652,8 @@
       <w:r>
         <w:rPr>
           <w:rFonts w:hint="cs"/>
+          <w:sz w:val="24"/>
+          <w:szCs w:val="24"/>
           <w:rtl/>
           <w:lang w:val="en-US"/>
         </w:rPr>
@@ -1294,6 +1661,8 @@
       </w:r>
       <w:r>
         <w:rPr>
+          <w:sz w:val="24"/>
+          <w:szCs w:val="24"/>
           <w:lang w:val="en-US"/>
         </w:rPr>
         <w:t>Disabled</w:t>
@@ -1301,6 +1670,8 @@
       <w:r>
         <w:rPr>
           <w:rFonts w:hint="cs"/>
+          <w:sz w:val="24"/>
+          <w:szCs w:val="24"/>
           <w:rtl/>
           <w:lang w:val="en-US"/>
         </w:rPr>
@@ -1311,6 +1682,8 @@
       <w:pPr>
         <w:bidi/>
         <w:rPr>
+          <w:sz w:val="24"/>
+          <w:szCs w:val="24"/>
           <w:lang w:val="en-US"/>
         </w:rPr>
       </w:pPr>
@@ -1335,14 +1708,17 @@
       <w:pPr>
         <w:bidi/>
         <w:rPr>
-          <w:rFonts w:hint="cs"/>
-          <w:rtl/>
-          <w:lang w:val="en-US"/>
-        </w:rPr>
-      </w:pPr>
-      <w:r>
-        <w:rPr>
-          <w:rFonts w:hint="cs"/>
+          <w:sz w:val="24"/>
+          <w:szCs w:val="24"/>
+          <w:rtl/>
+          <w:lang w:val="en-US"/>
+        </w:rPr>
+      </w:pPr>
+      <w:r>
+        <w:rPr>
+          <w:rFonts w:hint="cs"/>
+          <w:sz w:val="24"/>
+          <w:szCs w:val="24"/>
           <w:rtl/>
           <w:lang w:val="en-US"/>
         </w:rPr>
@@ -1353,13 +1729,17 @@
       <w:pPr>
         <w:bidi/>
         <w:rPr>
-          <w:rtl/>
-          <w:lang w:val="en-US"/>
-        </w:rPr>
-      </w:pPr>
-      <w:r>
-        <w:rPr>
-          <w:rFonts w:hint="cs"/>
+          <w:sz w:val="24"/>
+          <w:szCs w:val="24"/>
+          <w:rtl/>
+          <w:lang w:val="en-US"/>
+        </w:rPr>
+      </w:pPr>
+      <w:r>
+        <w:rPr>
+          <w:rFonts w:hint="cs"/>
+          <w:sz w:val="24"/>
+          <w:szCs w:val="24"/>
           <w:rtl/>
           <w:lang w:val="en-US"/>
         </w:rPr>
@@ -1367,12 +1747,16 @@
       </w:r>
       <w:r>
         <w:rPr>
+          <w:sz w:val="24"/>
+          <w:szCs w:val="24"/>
           <w:lang w:val="en-US"/>
         </w:rPr>
         <w:t xml:space="preserve"> </w:t>
       </w:r>
       <w:r>
         <w:rPr>
+          <w:sz w:val="24"/>
+          <w:szCs w:val="24"/>
           <w:lang w:val="en-US"/>
         </w:rPr>
         <w:t>ValidatorDecorator</w:t>
@@ -1380,6 +1764,8 @@
       <w:r>
         <w:rPr>
           <w:rFonts w:hint="cs"/>
+          <w:sz w:val="24"/>
+          <w:szCs w:val="24"/>
           <w:rtl/>
           <w:lang w:val="en-US"/>
         </w:rPr>
@@ -1390,12 +1776,16 @@
       <w:pPr>
         <w:bidi/>
         <w:rPr>
-          <w:rtl/>
-          <w:lang w:val="en-US"/>
-        </w:rPr>
-      </w:pPr>
-      <w:r>
-        <w:rPr>
+          <w:sz w:val="24"/>
+          <w:szCs w:val="24"/>
+          <w:rtl/>
+          <w:lang w:val="en-US"/>
+        </w:rPr>
+      </w:pPr>
+      <w:r>
+        <w:rPr>
+          <w:sz w:val="24"/>
+          <w:szCs w:val="24"/>
           <w:lang w:val="en-US"/>
         </w:rPr>
         <w:t>ContentValidator, MarkRightAnswerValidator, TitleValidator, EmailAddressValidator, NameValidator, PasswordValidator, RankDownValidator, RecommendQuestionValidator</w:t>
@@ -1403,6 +1793,8 @@
       <w:r>
         <w:rPr>
           <w:rFonts w:hint="cs"/>
+          <w:sz w:val="24"/>
+          <w:szCs w:val="24"/>
           <w:rtl/>
           <w:lang w:val="en-US"/>
         </w:rPr>
@@ -1413,14 +1805,17 @@
       <w:pPr>
         <w:bidi/>
         <w:rPr>
-          <w:rFonts w:hint="cs"/>
-          <w:rtl/>
-          <w:lang w:val="en-US"/>
-        </w:rPr>
-      </w:pPr>
-      <w:r>
-        <w:rPr>
-          <w:rFonts w:hint="cs"/>
+          <w:sz w:val="24"/>
+          <w:szCs w:val="24"/>
+          <w:rtl/>
+          <w:lang w:val="en-US"/>
+        </w:rPr>
+      </w:pPr>
+      <w:r>
+        <w:rPr>
+          <w:rFonts w:hint="cs"/>
+          <w:sz w:val="24"/>
+          <w:szCs w:val="24"/>
           <w:rtl/>
           <w:lang w:val="en-US"/>
         </w:rPr>
@@ -1428,6 +1823,8 @@
       </w:r>
       <w:r>
         <w:rPr>
+          <w:sz w:val="24"/>
+          <w:szCs w:val="24"/>
           <w:lang w:val="en-US"/>
         </w:rPr>
         <w:t>ValidatorDecorator</w:t>
@@ -1435,6 +1832,8 @@
       <w:r>
         <w:rPr>
           <w:rFonts w:hint="cs"/>
+          <w:sz w:val="24"/>
+          <w:szCs w:val="24"/>
           <w:rtl/>
           <w:lang w:val="en-US"/>
         </w:rPr>
@@ -1442,6 +1841,8 @@
       </w:r>
       <w:r>
         <w:rPr>
+          <w:sz w:val="24"/>
+          <w:szCs w:val="24"/>
           <w:lang w:val="en-US"/>
         </w:rPr>
         <w:t>Validator</w:t>
@@ -1449,6 +1850,8 @@
       <w:r>
         <w:rPr>
           <w:rFonts w:hint="cs"/>
+          <w:sz w:val="24"/>
+          <w:szCs w:val="24"/>
           <w:rtl/>
           <w:lang w:val="en-US"/>
         </w:rPr>
@@ -1456,6 +1859,8 @@
       </w:r>
       <w:r>
         <w:rPr>
+          <w:sz w:val="24"/>
+          <w:szCs w:val="24"/>
           <w:lang w:val="en-US"/>
         </w:rPr>
         <w:t>Validator</w:t>
@@ -1463,6 +1868,8 @@
       <w:r>
         <w:rPr>
           <w:rFonts w:hint="cs"/>
+          <w:sz w:val="24"/>
+          <w:szCs w:val="24"/>
           <w:rtl/>
           <w:lang w:val="en-US"/>
         </w:rPr>
@@ -1470,6 +1877,8 @@
       </w:r>
       <w:r>
         <w:rPr>
+          <w:sz w:val="24"/>
+          <w:szCs w:val="24"/>
           <w:lang w:val="en-US"/>
         </w:rPr>
         <w:t>Validator</w:t>
@@ -1477,6 +1886,8 @@
       <w:r>
         <w:rPr>
           <w:rFonts w:hint="cs"/>
+          <w:sz w:val="24"/>
+          <w:szCs w:val="24"/>
           <w:rtl/>
           <w:lang w:val="en-US"/>
         </w:rPr>
@@ -1484,6 +1895,8 @@
       </w:r>
       <w:r>
         <w:rPr>
+          <w:sz w:val="24"/>
+          <w:szCs w:val="24"/>
           <w:lang w:val="en-US"/>
         </w:rPr>
         <w:t>Reuse</w:t>
@@ -1491,6 +1904,8 @@
       <w:r>
         <w:rPr>
           <w:rFonts w:hint="cs"/>
+          <w:sz w:val="24"/>
+          <w:szCs w:val="24"/>
           <w:rtl/>
           <w:lang w:val="en-US"/>
         </w:rPr>
@@ -1499,6 +1914,8 @@
       <w:r>
         <w:rPr>
           <w:rFonts w:hint="cs"/>
+          <w:sz w:val="24"/>
+          <w:szCs w:val="24"/>
           <w:lang w:val="en-US"/>
         </w:rPr>
         <w:t>PL</w:t>
@@ -1506,6 +1923,8 @@
       <w:r>
         <w:rPr>
           <w:rFonts w:hint="cs"/>
+          <w:sz w:val="24"/>
+          <w:szCs w:val="24"/>
           <w:rtl/>
           <w:lang w:val="en-US"/>
         </w:rPr>
@@ -1514,6 +1933,8 @@
       <w:r>
         <w:rPr>
           <w:rFonts w:hint="cs"/>
+          <w:sz w:val="24"/>
+          <w:szCs w:val="24"/>
           <w:lang w:val="en-US"/>
         </w:rPr>
         <w:t>BL</w:t>
@@ -1521,6 +1942,8 @@
       <w:r>
         <w:rPr>
           <w:rFonts w:hint="cs"/>
+          <w:sz w:val="24"/>
+          <w:szCs w:val="24"/>
           <w:rtl/>
           <w:lang w:val="en-US"/>
         </w:rPr>
@@ -1528,6 +1951,8 @@
       </w:r>
       <w:r>
         <w:rPr>
+          <w:sz w:val="24"/>
+          <w:szCs w:val="24"/>
           <w:lang w:val="en-US"/>
         </w:rPr>
         <w:t xml:space="preserve"> .</w:t>
@@ -1535,6 +1960,8 @@
       <w:r>
         <w:rPr>
           <w:rFonts w:hint="cs"/>
+          <w:sz w:val="24"/>
+          <w:szCs w:val="24"/>
           <w:rtl/>
           <w:lang w:val="en-US"/>
         </w:rPr>
@@ -1542,6 +1969,8 @@
       </w:r>
       <w:r>
         <w:rPr>
+          <w:sz w:val="24"/>
+          <w:szCs w:val="24"/>
           <w:lang w:val="en-US"/>
         </w:rPr>
         <w:t>Validations</w:t>
@@ -1549,6 +1978,8 @@
       <w:r>
         <w:rPr>
           <w:rFonts w:hint="cs"/>
+          <w:sz w:val="24"/>
+          <w:szCs w:val="24"/>
           <w:rtl/>
           <w:lang w:val="en-US"/>
         </w:rPr>
@@ -1557,13 +1988,28 @@
       <w:r>
         <w:rPr>
           <w:rFonts w:hint="cs"/>
-          <w:rtl/>
-          <w:lang w:val="en-US"/>
-        </w:rPr>
-        <w:t>וולידטורים הוא בנוי. אם ברצוננו להוסיף וולידציה חדשה לפעולה מסוימת (למשל לרישום משתמש חדשה) עלינו רק להוסיף בבניית השרשרת את המחלקה החדשה היורשת גם היא מ</w:t>
-      </w:r>
-      <w:r>
-        <w:rPr>
+          <w:sz w:val="24"/>
+          <w:szCs w:val="24"/>
+          <w:rtl/>
+          <w:lang w:val="en-US"/>
+        </w:rPr>
+        <w:t xml:space="preserve">וולידטורים הוא בנוי. אם ברצוננו להוסיף וולידציה חדשה לפעולה מסוימת (למשל לרישום משתמש חדשה) עלינו רק להוסיף בבניית השרשרת את המחלקה </w:t>
+      </w:r>
+      <w:r>
+        <w:rPr>
+          <w:rFonts w:hint="cs"/>
+          <w:sz w:val="24"/>
+          <w:szCs w:val="24"/>
+          <w:rtl/>
+          <w:lang w:val="en-US"/>
+        </w:rPr>
+        <w:lastRenderedPageBreak/>
+        <w:t>החדשה היורשת גם היא מ</w:t>
+      </w:r>
+      <w:r>
+        <w:rPr>
+          <w:sz w:val="24"/>
+          <w:szCs w:val="24"/>
           <w:lang w:val="en-US"/>
         </w:rPr>
         <w:t>ValidatorDecorator</w:t>
@@ -1571,6 +2017,8 @@
       <w:r>
         <w:rPr>
           <w:rFonts w:hint="cs"/>
+          <w:sz w:val="24"/>
+          <w:szCs w:val="24"/>
           <w:rtl/>
           <w:lang w:val="en-US"/>
         </w:rPr>
@@ -1578,6 +2026,8 @@
       </w:r>
       <w:r>
         <w:rPr>
+          <w:sz w:val="24"/>
+          <w:szCs w:val="24"/>
           <w:lang w:val="en-US"/>
         </w:rPr>
         <w:t>ValidatorDecorator</w:t>
@@ -1585,10 +2035,1438 @@
       <w:r>
         <w:rPr>
           <w:rFonts w:hint="cs"/>
+          <w:sz w:val="24"/>
+          <w:szCs w:val="24"/>
           <w:rtl/>
           <w:lang w:val="en-US"/>
         </w:rPr>
         <w:t xml:space="preserve"> ומבקשות ממנו לבצע וולידציה.</w:t>
+      </w:r>
+    </w:p>
+    <w:p>
+      <w:pPr>
+        <w:bidi/>
+        <w:rPr>
+          <w:sz w:val="24"/>
+          <w:szCs w:val="24"/>
+          <w:rtl/>
+          <w:lang w:val="en-US"/>
+        </w:rPr>
+      </w:pPr>
+    </w:p>
+    <w:p>
+      <w:pPr>
+        <w:pStyle w:val="Heading1"/>
+        <w:bidi/>
+        <w:rPr>
+          <w:rtl/>
+          <w:lang w:val="en-US"/>
+        </w:rPr>
+      </w:pPr>
+      <w:r>
+        <w:rPr>
+          <w:rFonts w:hint="cs"/>
+          <w:rtl/>
+          <w:lang w:val="en-US"/>
+        </w:rPr>
+        <w:t>שינויים עתידיים אפשריים</w:t>
+      </w:r>
+    </w:p>
+    <w:p>
+      <w:pPr>
+        <w:bidi/>
+        <w:rPr>
+          <w:rtl/>
+          <w:lang w:val="en-US"/>
+        </w:rPr>
+      </w:pPr>
+    </w:p>
+    <w:p>
+      <w:pPr>
+        <w:bidi/>
+        <w:rPr>
+          <w:sz w:val="24"/>
+          <w:szCs w:val="24"/>
+          <w:rtl/>
+          <w:lang w:val="en-US"/>
+        </w:rPr>
+      </w:pPr>
+      <w:r>
+        <w:rPr>
+          <w:rFonts w:hint="cs"/>
+          <w:sz w:val="24"/>
+          <w:szCs w:val="24"/>
+          <w:rtl/>
+          <w:lang w:val="en-US"/>
+        </w:rPr>
+        <w:t>המערכת תוכננה לעוצבה כך ששינויים עתידיים יהיו קלים ליישום. נראה כעת כיצד הגמישות לשינויים באה לידי ביטוי ואילו שינויים ניתן יהיה לבצע בעתיד.</w:t>
+      </w:r>
+    </w:p>
+    <w:p>
+      <w:pPr>
+        <w:pStyle w:val="ListParagraph"/>
+        <w:numPr>
+          <w:ilvl w:val="0"/>
+          <w:numId w:val="1"/>
+        </w:numPr>
+        <w:bidi/>
+        <w:rPr>
+          <w:sz w:val="24"/>
+          <w:szCs w:val="24"/>
+          <w:lang w:val="en-US"/>
+        </w:rPr>
+      </w:pPr>
+      <w:r>
+        <w:rPr>
+          <w:rFonts w:hint="cs"/>
+          <w:sz w:val="24"/>
+          <w:szCs w:val="24"/>
+          <w:rtl/>
+          <w:lang w:val="en-US"/>
+        </w:rPr>
+        <w:t xml:space="preserve">המערכת בנויה על סמך מודל שלושת השכבות </w:t>
+      </w:r>
+      <w:r>
+        <w:rPr>
+          <w:sz w:val="24"/>
+          <w:szCs w:val="24"/>
+          <w:lang w:val="en-US"/>
+        </w:rPr>
+        <w:t>3-Tier</w:t>
+      </w:r>
+      <w:r>
+        <w:rPr>
+          <w:rFonts w:hint="cs"/>
+          <w:sz w:val="24"/>
+          <w:szCs w:val="24"/>
+          <w:rtl/>
+          <w:lang w:val="en-US"/>
+        </w:rPr>
+        <w:t xml:space="preserve">. הפרדה זו יוצרת שכבות אבסטרקציה, כך שבעתיד ניתן יהיה להחליף כל אחת מהשכבות בלי להחליף את שאר השכבות. או להחליף ממשק בין שתי שכבות, בלי להחליף את הממשק בין שתי שכבות אחרות. לדוגמה, אם נחליט שברצוננו לעבוד עם מסד נתונים שונה, או עם </w:t>
+      </w:r>
+      <w:r>
+        <w:rPr>
+          <w:sz w:val="24"/>
+          <w:szCs w:val="24"/>
+          <w:lang w:val="en-US"/>
+        </w:rPr>
+        <w:t>framework</w:t>
+      </w:r>
+      <w:r>
+        <w:rPr>
+          <w:rFonts w:hint="cs"/>
+          <w:sz w:val="24"/>
+          <w:szCs w:val="24"/>
+          <w:rtl/>
+          <w:lang w:val="en-US"/>
+        </w:rPr>
+        <w:t xml:space="preserve"> שונה כמו </w:t>
+      </w:r>
+      <w:r>
+        <w:rPr>
+          <w:sz w:val="24"/>
+          <w:szCs w:val="24"/>
+          <w:lang w:val="en-US"/>
+        </w:rPr>
+        <w:t>NHibernate</w:t>
+      </w:r>
+      <w:r>
+        <w:rPr>
+          <w:rFonts w:hint="cs"/>
+          <w:sz w:val="24"/>
+          <w:szCs w:val="24"/>
+          <w:rtl/>
+          <w:lang w:val="en-US"/>
+        </w:rPr>
+        <w:t xml:space="preserve"> נוכל לעשות זאת ללא כל שינוי בשכבות ה</w:t>
+      </w:r>
+      <w:r>
+        <w:rPr>
+          <w:rFonts w:hint="cs"/>
+          <w:sz w:val="24"/>
+          <w:szCs w:val="24"/>
+          <w:lang w:val="en-US"/>
+        </w:rPr>
+        <w:t>BL</w:t>
+      </w:r>
+      <w:r>
+        <w:rPr>
+          <w:rFonts w:hint="cs"/>
+          <w:sz w:val="24"/>
+          <w:szCs w:val="24"/>
+          <w:rtl/>
+          <w:lang w:val="en-US"/>
+        </w:rPr>
+        <w:t xml:space="preserve"> וב</w:t>
+      </w:r>
+      <w:r>
+        <w:rPr>
+          <w:rFonts w:hint="cs"/>
+          <w:sz w:val="24"/>
+          <w:szCs w:val="24"/>
+          <w:lang w:val="en-US"/>
+        </w:rPr>
+        <w:t>PL</w:t>
+      </w:r>
+      <w:r>
+        <w:rPr>
+          <w:rFonts w:hint="cs"/>
+          <w:sz w:val="24"/>
+          <w:szCs w:val="24"/>
+          <w:rtl/>
+          <w:lang w:val="en-US"/>
+        </w:rPr>
+        <w:t>. דוגמה נוספת לשינוי היא למשל החלפת שכבת ה</w:t>
+      </w:r>
+      <w:r>
+        <w:rPr>
+          <w:rFonts w:hint="cs"/>
+          <w:sz w:val="24"/>
+          <w:szCs w:val="24"/>
+          <w:lang w:val="en-US"/>
+        </w:rPr>
+        <w:t>PL</w:t>
+      </w:r>
+      <w:r>
+        <w:rPr>
+          <w:rFonts w:hint="cs"/>
+          <w:sz w:val="24"/>
+          <w:szCs w:val="24"/>
+          <w:rtl/>
+          <w:lang w:val="en-US"/>
+        </w:rPr>
+        <w:t xml:space="preserve"> במימוש </w:t>
+      </w:r>
+      <w:r>
+        <w:rPr>
+          <w:rFonts w:hint="cs"/>
+          <w:sz w:val="24"/>
+          <w:szCs w:val="24"/>
+          <w:lang w:val="en-US"/>
+        </w:rPr>
+        <w:t>WEB</w:t>
+      </w:r>
+      <w:r>
+        <w:rPr>
+          <w:rFonts w:hint="cs"/>
+          <w:sz w:val="24"/>
+          <w:szCs w:val="24"/>
+          <w:rtl/>
+          <w:lang w:val="en-US"/>
+        </w:rPr>
+        <w:t>י (כמעט) ללא שום שינוי בשכבת ה</w:t>
+      </w:r>
+      <w:r>
+        <w:rPr>
+          <w:rFonts w:hint="cs"/>
+          <w:sz w:val="24"/>
+          <w:szCs w:val="24"/>
+          <w:lang w:val="en-US"/>
+        </w:rPr>
+        <w:t>BL</w:t>
+      </w:r>
+      <w:r>
+        <w:rPr>
+          <w:rFonts w:hint="cs"/>
+          <w:sz w:val="24"/>
+          <w:szCs w:val="24"/>
+          <w:rtl/>
+          <w:lang w:val="en-US"/>
+        </w:rPr>
+        <w:t>\</w:t>
+      </w:r>
+      <w:r>
+        <w:rPr>
+          <w:rFonts w:hint="cs"/>
+          <w:sz w:val="24"/>
+          <w:szCs w:val="24"/>
+          <w:lang w:val="en-US"/>
+        </w:rPr>
+        <w:t>DAL</w:t>
+      </w:r>
+      <w:r>
+        <w:rPr>
+          <w:rFonts w:hint="cs"/>
+          <w:sz w:val="24"/>
+          <w:szCs w:val="24"/>
+          <w:rtl/>
+          <w:lang w:val="en-US"/>
+        </w:rPr>
+        <w:t xml:space="preserve"> (השינוי היחיד שיש לבצע הוא בהגדרת ה</w:t>
+      </w:r>
+      <w:r>
+        <w:rPr>
+          <w:rFonts w:hint="cs"/>
+          <w:sz w:val="24"/>
+          <w:szCs w:val="24"/>
+          <w:lang w:val="en-US"/>
+        </w:rPr>
+        <w:t>S</w:t>
+      </w:r>
+      <w:r>
+        <w:rPr>
+          <w:sz w:val="24"/>
+          <w:szCs w:val="24"/>
+          <w:lang w:val="en-US"/>
+        </w:rPr>
+        <w:t>ervices</w:t>
+      </w:r>
+      <w:r>
+        <w:rPr>
+          <w:rFonts w:hint="cs"/>
+          <w:sz w:val="24"/>
+          <w:szCs w:val="24"/>
+          <w:rtl/>
+          <w:lang w:val="en-US"/>
+        </w:rPr>
+        <w:t xml:space="preserve"> של ה</w:t>
+      </w:r>
+      <w:r>
+        <w:rPr>
+          <w:rFonts w:hint="cs"/>
+          <w:sz w:val="24"/>
+          <w:szCs w:val="24"/>
+          <w:lang w:val="en-US"/>
+        </w:rPr>
+        <w:t>BL</w:t>
+      </w:r>
+      <w:r>
+        <w:rPr>
+          <w:rFonts w:hint="cs"/>
+          <w:sz w:val="24"/>
+          <w:szCs w:val="24"/>
+          <w:rtl/>
+          <w:lang w:val="en-US"/>
+        </w:rPr>
+        <w:t xml:space="preserve"> כך שניתן יהיה לפנות אליהם באמצעות </w:t>
+      </w:r>
+      <w:r>
+        <w:rPr>
+          <w:sz w:val="24"/>
+          <w:szCs w:val="24"/>
+          <w:lang w:val="en-US"/>
+        </w:rPr>
+        <w:t>Rest API</w:t>
+      </w:r>
+      <w:r>
+        <w:rPr>
+          <w:rFonts w:hint="cs"/>
+          <w:sz w:val="24"/>
+          <w:szCs w:val="24"/>
+          <w:rtl/>
+          <w:lang w:val="en-US"/>
+        </w:rPr>
+        <w:t xml:space="preserve"> ושינוי זה הוא מאוד מאוד קטן).</w:t>
+      </w:r>
+    </w:p>
+    <w:p>
+      <w:pPr>
+        <w:pStyle w:val="ListParagraph"/>
+        <w:bidi/>
+        <w:rPr>
+          <w:rFonts w:hint="cs"/>
+          <w:sz w:val="24"/>
+          <w:szCs w:val="24"/>
+          <w:lang w:val="en-US"/>
+        </w:rPr>
+      </w:pPr>
+    </w:p>
+    <w:p>
+      <w:pPr>
+        <w:pStyle w:val="ListParagraph"/>
+        <w:numPr>
+          <w:ilvl w:val="0"/>
+          <w:numId w:val="1"/>
+        </w:numPr>
+        <w:bidi/>
+        <w:rPr>
+          <w:sz w:val="24"/>
+          <w:szCs w:val="24"/>
+          <w:lang w:val="en-US"/>
+        </w:rPr>
+      </w:pPr>
+      <w:r>
+        <w:rPr>
+          <w:rFonts w:hint="cs"/>
+          <w:sz w:val="24"/>
+          <w:szCs w:val="24"/>
+          <w:rtl/>
+          <w:lang w:val="en-US"/>
+        </w:rPr>
+        <w:t xml:space="preserve">הוספת מסכים חדשים בשכבת התצוגה תתבצע בקלות רבה. חוץ מכתיבת המסך החדש, כל שעלינו לעשות הוא להוסיף את הקוד שמבצע מעבר למסך החדש </w:t>
+      </w:r>
+      <w:r>
+        <w:rPr>
+          <w:sz w:val="24"/>
+          <w:szCs w:val="24"/>
+          <w:rtl/>
+          <w:lang w:val="en-US"/>
+        </w:rPr>
+        <w:t>–</w:t>
+      </w:r>
+      <w:r>
+        <w:rPr>
+          <w:rFonts w:hint="cs"/>
+          <w:sz w:val="24"/>
+          <w:szCs w:val="24"/>
+          <w:rtl/>
+          <w:lang w:val="en-US"/>
+        </w:rPr>
+        <w:t xml:space="preserve"> כלומר למשל אם נוסיף כפתור חדר ל</w:t>
+      </w:r>
+      <w:r>
+        <w:rPr>
+          <w:sz w:val="24"/>
+          <w:szCs w:val="24"/>
+          <w:lang w:val="en-US"/>
+        </w:rPr>
+        <w:t>MainMenuViewModel</w:t>
+      </w:r>
+      <w:r>
+        <w:rPr>
+          <w:rFonts w:hint="cs"/>
+          <w:sz w:val="24"/>
+          <w:szCs w:val="24"/>
+          <w:rtl/>
+          <w:lang w:val="en-US"/>
+        </w:rPr>
+        <w:t xml:space="preserve">, כל שנצטרך לעשות הוא להוסיף לו </w:t>
+      </w:r>
+      <w:r>
+        <w:rPr>
+          <w:rFonts w:hint="cs"/>
+          <w:sz w:val="24"/>
+          <w:szCs w:val="24"/>
+          <w:lang w:val="en-US"/>
+        </w:rPr>
+        <w:t>C</w:t>
+      </w:r>
+      <w:r>
+        <w:rPr>
+          <w:sz w:val="24"/>
+          <w:szCs w:val="24"/>
+          <w:lang w:val="en-US"/>
+        </w:rPr>
+        <w:t>ommand</w:t>
+      </w:r>
+      <w:r>
+        <w:rPr>
+          <w:rFonts w:hint="cs"/>
+          <w:sz w:val="24"/>
+          <w:szCs w:val="24"/>
+          <w:rtl/>
+          <w:lang w:val="en-US"/>
+        </w:rPr>
+        <w:t xml:space="preserve"> שיוצר מופע חדש של המסך החדש וקורא ל</w:t>
+      </w:r>
+      <w:r>
+        <w:rPr>
+          <w:sz w:val="24"/>
+          <w:szCs w:val="24"/>
+          <w:lang w:val="en-US"/>
+        </w:rPr>
+        <w:t>NavigationManager</w:t>
+      </w:r>
+      <w:r>
+        <w:rPr>
+          <w:rFonts w:hint="cs"/>
+          <w:sz w:val="24"/>
+          <w:szCs w:val="24"/>
+          <w:rtl/>
+          <w:lang w:val="en-US"/>
+        </w:rPr>
+        <w:t xml:space="preserve"> כדי שיעבור למסך החדש.</w:t>
+      </w:r>
+    </w:p>
+    <w:p>
+      <w:pPr>
+        <w:pStyle w:val="ListParagraph"/>
+        <w:rPr>
+          <w:rFonts w:hint="cs"/>
+          <w:sz w:val="24"/>
+          <w:szCs w:val="24"/>
+          <w:rtl/>
+          <w:lang w:val="en-US"/>
+        </w:rPr>
+      </w:pPr>
+    </w:p>
+    <w:p>
+      <w:pPr>
+        <w:pStyle w:val="ListParagraph"/>
+        <w:numPr>
+          <w:ilvl w:val="0"/>
+          <w:numId w:val="1"/>
+        </w:numPr>
+        <w:bidi/>
+        <w:rPr>
+          <w:rFonts w:hint="cs"/>
+          <w:sz w:val="24"/>
+          <w:szCs w:val="24"/>
+          <w:lang w:val="en-US"/>
+        </w:rPr>
+      </w:pPr>
+      <w:r>
+        <w:rPr>
+          <w:rFonts w:hint="cs"/>
+          <w:sz w:val="24"/>
+          <w:szCs w:val="24"/>
+          <w:rtl/>
+          <w:lang w:val="en-US"/>
+        </w:rPr>
+        <w:t xml:space="preserve">שינוי מסך קיים </w:t>
+      </w:r>
+      <w:r>
+        <w:rPr>
+          <w:sz w:val="24"/>
+          <w:szCs w:val="24"/>
+          <w:rtl/>
+          <w:lang w:val="en-US"/>
+        </w:rPr>
+        <w:t>–</w:t>
+      </w:r>
+      <w:r>
+        <w:rPr>
+          <w:rFonts w:hint="cs"/>
+          <w:sz w:val="24"/>
+          <w:szCs w:val="24"/>
+          <w:rtl/>
+          <w:lang w:val="en-US"/>
+        </w:rPr>
+        <w:t xml:space="preserve"> מאחר שמימשנו את שכבת ה</w:t>
+      </w:r>
+      <w:r>
+        <w:rPr>
+          <w:rFonts w:hint="cs"/>
+          <w:sz w:val="24"/>
+          <w:szCs w:val="24"/>
+          <w:lang w:val="en-US"/>
+        </w:rPr>
+        <w:t>PL</w:t>
+      </w:r>
+      <w:r>
+        <w:rPr>
+          <w:rFonts w:hint="cs"/>
+          <w:sz w:val="24"/>
+          <w:szCs w:val="24"/>
+          <w:rtl/>
+          <w:lang w:val="en-US"/>
+        </w:rPr>
+        <w:t xml:space="preserve"> בעזרת </w:t>
+      </w:r>
+      <w:r>
+        <w:rPr>
+          <w:rFonts w:hint="cs"/>
+          <w:sz w:val="24"/>
+          <w:szCs w:val="24"/>
+          <w:lang w:val="en-US"/>
+        </w:rPr>
+        <w:t>MVVM</w:t>
+      </w:r>
+      <w:r>
+        <w:rPr>
+          <w:rFonts w:hint="cs"/>
+          <w:sz w:val="24"/>
+          <w:szCs w:val="24"/>
+          <w:rtl/>
+          <w:lang w:val="en-US"/>
+        </w:rPr>
+        <w:t>, ניתן יהיה בקלות רבה לשנות את איך שכל מסך נראה על ידי שינוי ה</w:t>
+      </w:r>
+      <w:r>
+        <w:rPr>
+          <w:sz w:val="24"/>
+          <w:szCs w:val="24"/>
+          <w:lang w:val="en-US"/>
+        </w:rPr>
+        <w:t>View</w:t>
+      </w:r>
+      <w:r>
+        <w:rPr>
+          <w:rFonts w:hint="cs"/>
+          <w:sz w:val="24"/>
+          <w:szCs w:val="24"/>
+          <w:rtl/>
+          <w:lang w:val="en-US"/>
+        </w:rPr>
+        <w:t xml:space="preserve"> בלבד, ללא שום שינוי ב</w:t>
+      </w:r>
+      <w:r>
+        <w:rPr>
+          <w:sz w:val="24"/>
+          <w:szCs w:val="24"/>
+          <w:lang w:val="en-US"/>
+        </w:rPr>
+        <w:t>ViewModel</w:t>
+      </w:r>
+      <w:r>
+        <w:rPr>
+          <w:rFonts w:hint="cs"/>
+          <w:sz w:val="24"/>
+          <w:szCs w:val="24"/>
+          <w:rtl/>
+          <w:lang w:val="en-US"/>
+        </w:rPr>
+        <w:t>. גם ההפך נכון, ניתן לשנות למשל מה כפתור מסוים מבצע או פעולת משתמש מסוימת מבצעת רק על ידי שינוי ב</w:t>
+      </w:r>
+      <w:r>
+        <w:rPr>
+          <w:sz w:val="24"/>
+          <w:szCs w:val="24"/>
+          <w:lang w:val="en-US"/>
+        </w:rPr>
+        <w:t>ViewModel</w:t>
+      </w:r>
+      <w:r>
+        <w:rPr>
+          <w:rFonts w:hint="cs"/>
+          <w:sz w:val="24"/>
+          <w:szCs w:val="24"/>
+          <w:rtl/>
+          <w:lang w:val="en-US"/>
+        </w:rPr>
+        <w:t xml:space="preserve"> ללא שום שינוי ב</w:t>
+      </w:r>
+      <w:r>
+        <w:rPr>
+          <w:sz w:val="24"/>
+          <w:szCs w:val="24"/>
+          <w:lang w:val="en-US"/>
+        </w:rPr>
+        <w:t>View</w:t>
+      </w:r>
+      <w:r>
+        <w:rPr>
+          <w:rFonts w:hint="cs"/>
+          <w:sz w:val="24"/>
+          <w:szCs w:val="24"/>
+          <w:rtl/>
+          <w:lang w:val="en-US"/>
+        </w:rPr>
+        <w:t>. למשל אם נרצה למשל לשנות את הכפתורים ב</w:t>
+      </w:r>
+      <w:r>
+        <w:rPr>
+          <w:rFonts w:hint="cs"/>
+          <w:sz w:val="24"/>
+          <w:szCs w:val="24"/>
+          <w:lang w:val="en-US"/>
+        </w:rPr>
+        <w:t>M</w:t>
+      </w:r>
+      <w:r>
+        <w:rPr>
+          <w:sz w:val="24"/>
+          <w:szCs w:val="24"/>
+          <w:lang w:val="en-US"/>
+        </w:rPr>
+        <w:t>ainMenu</w:t>
+      </w:r>
+      <w:r>
+        <w:rPr>
+          <w:rFonts w:hint="cs"/>
+          <w:sz w:val="24"/>
+          <w:szCs w:val="24"/>
+          <w:rtl/>
+          <w:lang w:val="en-US"/>
+        </w:rPr>
+        <w:t xml:space="preserve"> ל</w:t>
+      </w:r>
+      <w:r>
+        <w:rPr>
+          <w:sz w:val="24"/>
+          <w:szCs w:val="24"/>
+          <w:lang w:val="en-US"/>
+        </w:rPr>
+        <w:t>Hyperlink</w:t>
+      </w:r>
+      <w:r>
+        <w:rPr>
+          <w:rFonts w:hint="cs"/>
+          <w:sz w:val="24"/>
+          <w:szCs w:val="24"/>
+          <w:rtl/>
+          <w:lang w:val="en-US"/>
+        </w:rPr>
+        <w:t>, נוכל לעשות זאת בקלות ב</w:t>
+      </w:r>
+      <w:r>
+        <w:rPr>
+          <w:sz w:val="24"/>
+          <w:szCs w:val="24"/>
+          <w:lang w:val="en-US"/>
+        </w:rPr>
+        <w:t>View</w:t>
+      </w:r>
+      <w:r>
+        <w:rPr>
+          <w:rFonts w:hint="cs"/>
+          <w:sz w:val="24"/>
+          <w:szCs w:val="24"/>
+          <w:rtl/>
+          <w:lang w:val="en-US"/>
+        </w:rPr>
+        <w:t xml:space="preserve"> מבלי לשנות את הקוד שמבצע את ה</w:t>
+      </w:r>
+      <w:r>
+        <w:rPr>
+          <w:sz w:val="24"/>
+          <w:szCs w:val="24"/>
+          <w:lang w:val="en-US"/>
+        </w:rPr>
+        <w:t>Navigation</w:t>
+      </w:r>
+      <w:r>
+        <w:rPr>
+          <w:rFonts w:hint="cs"/>
+          <w:sz w:val="24"/>
+          <w:szCs w:val="24"/>
+          <w:rtl/>
+          <w:lang w:val="en-US"/>
+        </w:rPr>
+        <w:t xml:space="preserve"> ב</w:t>
+      </w:r>
+      <w:r>
+        <w:rPr>
+          <w:sz w:val="24"/>
+          <w:szCs w:val="24"/>
+          <w:lang w:val="en-US"/>
+        </w:rPr>
+        <w:t>ViewModel</w:t>
+      </w:r>
+      <w:r>
+        <w:rPr>
+          <w:rFonts w:hint="cs"/>
+          <w:sz w:val="24"/>
+          <w:szCs w:val="24"/>
+          <w:rtl/>
+          <w:lang w:val="en-US"/>
+        </w:rPr>
+        <w:t>.</w:t>
+      </w:r>
+    </w:p>
+    <w:p>
+      <w:pPr>
+        <w:pStyle w:val="ListParagraph"/>
+        <w:rPr>
+          <w:rFonts w:hint="cs"/>
+          <w:sz w:val="24"/>
+          <w:szCs w:val="24"/>
+          <w:rtl/>
+          <w:lang w:val="en-US"/>
+        </w:rPr>
+      </w:pPr>
+    </w:p>
+    <w:p>
+      <w:pPr>
+        <w:pStyle w:val="ListParagraph"/>
+        <w:numPr>
+          <w:ilvl w:val="0"/>
+          <w:numId w:val="1"/>
+        </w:numPr>
+        <w:bidi/>
+        <w:rPr>
+          <w:sz w:val="24"/>
+          <w:szCs w:val="24"/>
+          <w:lang w:val="en-US"/>
+        </w:rPr>
+      </w:pPr>
+      <w:r>
+        <w:rPr>
+          <w:rFonts w:hint="cs"/>
+          <w:sz w:val="24"/>
+          <w:szCs w:val="24"/>
+          <w:rtl/>
+          <w:lang w:val="en-US"/>
+        </w:rPr>
+        <w:t xml:space="preserve">הוספת התרעות חדשות </w:t>
+      </w:r>
+      <w:r>
+        <w:rPr>
+          <w:sz w:val="24"/>
+          <w:szCs w:val="24"/>
+          <w:rtl/>
+          <w:lang w:val="en-US"/>
+        </w:rPr>
+        <w:t>–</w:t>
+      </w:r>
+      <w:r>
+        <w:rPr>
+          <w:rFonts w:hint="cs"/>
+          <w:sz w:val="24"/>
+          <w:szCs w:val="24"/>
+          <w:rtl/>
+          <w:lang w:val="en-US"/>
+        </w:rPr>
+        <w:t xml:space="preserve"> הצורה שבה בנויה תשתית ההתרעות מאפשרת בעתיד להוסיף התרעות חדשות בקלות. ב</w:t>
+      </w:r>
+      <w:r>
+        <w:rPr>
+          <w:rFonts w:hint="cs"/>
+          <w:sz w:val="24"/>
+          <w:szCs w:val="24"/>
+          <w:lang w:val="en-US"/>
+        </w:rPr>
+        <w:t>DB</w:t>
+      </w:r>
+      <w:r>
+        <w:rPr>
+          <w:rFonts w:hint="cs"/>
+          <w:sz w:val="24"/>
+          <w:szCs w:val="24"/>
+          <w:rtl/>
+          <w:lang w:val="en-US"/>
+        </w:rPr>
+        <w:t xml:space="preserve"> נשמרות ההתראות בטבלה בה רשומה ההתראה, והמשתמש שמיועד לקבל את ההתרעה. ב</w:t>
+      </w:r>
+      <w:r>
+        <w:rPr>
+          <w:rFonts w:hint="cs"/>
+          <w:sz w:val="24"/>
+          <w:szCs w:val="24"/>
+          <w:lang w:val="en-US"/>
+        </w:rPr>
+        <w:t>DAL</w:t>
+      </w:r>
+      <w:r>
+        <w:rPr>
+          <w:rFonts w:hint="cs"/>
+          <w:sz w:val="24"/>
+          <w:szCs w:val="24"/>
+          <w:rtl/>
+          <w:lang w:val="en-US"/>
+        </w:rPr>
+        <w:t xml:space="preserve"> תהיה פעולה שמאפשרת ל</w:t>
+      </w:r>
+      <w:r>
+        <w:rPr>
+          <w:rFonts w:hint="cs"/>
+          <w:sz w:val="24"/>
+          <w:szCs w:val="24"/>
+          <w:lang w:val="en-US"/>
+        </w:rPr>
+        <w:t>BL</w:t>
+      </w:r>
+      <w:r>
+        <w:rPr>
+          <w:rFonts w:hint="cs"/>
+          <w:sz w:val="24"/>
+          <w:szCs w:val="24"/>
+          <w:rtl/>
+          <w:lang w:val="en-US"/>
+        </w:rPr>
+        <w:t xml:space="preserve"> לפנות אליה ולהוסיף את ההתרעה החדשה ל</w:t>
+      </w:r>
+      <w:r>
+        <w:rPr>
+          <w:rFonts w:hint="cs"/>
+          <w:sz w:val="24"/>
+          <w:szCs w:val="24"/>
+          <w:lang w:val="en-US"/>
+        </w:rPr>
+        <w:t>DB</w:t>
+      </w:r>
+      <w:r>
+        <w:rPr>
+          <w:rFonts w:hint="cs"/>
+          <w:sz w:val="24"/>
+          <w:szCs w:val="24"/>
+          <w:rtl/>
+          <w:lang w:val="en-US"/>
+        </w:rPr>
+        <w:t>. בדרך זו, בכל פעולה ניתן להוסיף ל</w:t>
+      </w:r>
+      <w:r>
+        <w:rPr>
+          <w:rFonts w:hint="cs"/>
+          <w:sz w:val="24"/>
+          <w:szCs w:val="24"/>
+          <w:lang w:val="en-US"/>
+        </w:rPr>
+        <w:t>BL</w:t>
+      </w:r>
+      <w:r>
+        <w:rPr>
+          <w:rFonts w:hint="cs"/>
+          <w:sz w:val="24"/>
+          <w:szCs w:val="24"/>
+          <w:rtl/>
+          <w:lang w:val="en-US"/>
+        </w:rPr>
+        <w:t xml:space="preserve"> פניה ל</w:t>
+      </w:r>
+      <w:r>
+        <w:rPr>
+          <w:rFonts w:hint="cs"/>
+          <w:sz w:val="24"/>
+          <w:szCs w:val="24"/>
+          <w:lang w:val="en-US"/>
+        </w:rPr>
+        <w:t>DAL</w:t>
+      </w:r>
+      <w:r>
+        <w:rPr>
+          <w:rFonts w:hint="cs"/>
+          <w:sz w:val="24"/>
+          <w:szCs w:val="24"/>
+          <w:rtl/>
+          <w:lang w:val="en-US"/>
+        </w:rPr>
+        <w:t xml:space="preserve"> שישמור התרעה חדשה עבור מבצע הפעולה (ואולי עוד משתמשים </w:t>
+      </w:r>
+      <w:r>
+        <w:rPr>
+          <w:sz w:val="24"/>
+          <w:szCs w:val="24"/>
+          <w:rtl/>
+          <w:lang w:val="en-US"/>
+        </w:rPr>
+        <w:t>–</w:t>
+      </w:r>
+      <w:r>
+        <w:rPr>
+          <w:rFonts w:hint="cs"/>
+          <w:sz w:val="24"/>
+          <w:szCs w:val="24"/>
+          <w:rtl/>
+          <w:lang w:val="en-US"/>
+        </w:rPr>
+        <w:t xml:space="preserve"> תלוי בפעולה). למשל, אם נחליט שהזנת שאלה למערכת תודיע לרכז, אז ב</w:t>
+      </w:r>
+      <w:r>
+        <w:rPr>
+          <w:sz w:val="24"/>
+          <w:szCs w:val="24"/>
+          <w:lang w:val="en-US"/>
+        </w:rPr>
+        <w:t>PostServices</w:t>
+      </w:r>
+      <w:r>
+        <w:rPr>
+          <w:rFonts w:hint="cs"/>
+          <w:sz w:val="24"/>
+          <w:szCs w:val="24"/>
+          <w:rtl/>
+          <w:lang w:val="en-US"/>
+        </w:rPr>
+        <w:t xml:space="preserve"> בפועלה של הוספת שאלה חדשה, נוסיף קריאה ל</w:t>
+      </w:r>
+      <w:r>
+        <w:rPr>
+          <w:rFonts w:hint="cs"/>
+          <w:sz w:val="24"/>
+          <w:szCs w:val="24"/>
+          <w:lang w:val="en-US"/>
+        </w:rPr>
+        <w:t>DAL</w:t>
+      </w:r>
+      <w:r>
+        <w:rPr>
+          <w:rFonts w:hint="cs"/>
+          <w:sz w:val="24"/>
+          <w:szCs w:val="24"/>
+          <w:rtl/>
+          <w:lang w:val="en-US"/>
+        </w:rPr>
+        <w:t xml:space="preserve"> של שמירת ההתרעה עבור הרכז.</w:t>
+      </w:r>
+    </w:p>
+    <w:p>
+      <w:pPr>
+        <w:pStyle w:val="ListParagraph"/>
+        <w:rPr>
+          <w:rFonts w:hint="cs"/>
+          <w:sz w:val="24"/>
+          <w:szCs w:val="24"/>
+          <w:rtl/>
+          <w:lang w:val="en-US"/>
+        </w:rPr>
+      </w:pPr>
+    </w:p>
+    <w:p>
+      <w:pPr>
+        <w:pStyle w:val="ListParagraph"/>
+        <w:numPr>
+          <w:ilvl w:val="0"/>
+          <w:numId w:val="1"/>
+        </w:numPr>
+        <w:bidi/>
+        <w:rPr>
+          <w:sz w:val="24"/>
+          <w:szCs w:val="24"/>
+          <w:lang w:val="en-US"/>
+        </w:rPr>
+      </w:pPr>
+      <w:r>
+        <w:rPr>
+          <w:rFonts w:hint="cs"/>
+          <w:sz w:val="24"/>
+          <w:szCs w:val="24"/>
+          <w:rtl/>
+          <w:lang w:val="en-US"/>
+        </w:rPr>
+        <w:t xml:space="preserve">הוספת וולידציות חדשות או שינוי קיימות </w:t>
+      </w:r>
+      <w:r>
+        <w:rPr>
+          <w:sz w:val="24"/>
+          <w:szCs w:val="24"/>
+          <w:rtl/>
+          <w:lang w:val="en-US"/>
+        </w:rPr>
+        <w:t>–</w:t>
+      </w:r>
+      <w:r>
+        <w:rPr>
+          <w:rFonts w:hint="cs"/>
+          <w:sz w:val="24"/>
+          <w:szCs w:val="24"/>
+          <w:rtl/>
+          <w:lang w:val="en-US"/>
+        </w:rPr>
+        <w:t xml:space="preserve"> מאחר שמימשנו את מנגנון הוולידציות במערכת באמצעות </w:t>
+      </w:r>
+      <w:r>
+        <w:rPr>
+          <w:sz w:val="24"/>
+          <w:szCs w:val="24"/>
+          <w:lang w:val="en-US"/>
+        </w:rPr>
+        <w:t>Decorator</w:t>
+      </w:r>
+      <w:r>
+        <w:rPr>
+          <w:rFonts w:hint="cs"/>
+          <w:sz w:val="24"/>
+          <w:szCs w:val="24"/>
+          <w:rtl/>
+          <w:lang w:val="en-US"/>
+        </w:rPr>
+        <w:t xml:space="preserve">, כל וולידציה יושבת במחלקה נפרדת. כך, אם נרצה לשנות את הלוגיקה בבדיקה מסוימת, נוכל לשנות אך ורק את המחלקה הספציפית </w:t>
+      </w:r>
+      <w:r>
+        <w:rPr>
+          <w:rFonts w:hint="cs"/>
+          <w:sz w:val="24"/>
+          <w:szCs w:val="24"/>
+          <w:rtl/>
+          <w:lang w:val="en-US"/>
+        </w:rPr>
+        <w:lastRenderedPageBreak/>
+        <w:t xml:space="preserve">שמבצעת את הבדיקה שברצוננו לשנות, ללא כל שינוי של מחלקות אחרות. בנוסף, אם נרצה להוסיף וולידציה חדשה לפעולה כלשהי במערכת, יהיה ניתן או לעשות </w:t>
+      </w:r>
+      <w:r>
+        <w:rPr>
+          <w:sz w:val="24"/>
+          <w:szCs w:val="24"/>
+          <w:lang w:val="en-US"/>
+        </w:rPr>
+        <w:t>Re-Use</w:t>
+      </w:r>
+      <w:r>
+        <w:rPr>
+          <w:rFonts w:hint="cs"/>
+          <w:sz w:val="24"/>
+          <w:szCs w:val="24"/>
+          <w:rtl/>
+          <w:lang w:val="en-US"/>
+        </w:rPr>
+        <w:t xml:space="preserve"> לוולידציה קיימת, או ליצור מחלקה חדשה של וולידציה, ולהוסיף אותה כחלק מהבניה של ה</w:t>
+      </w:r>
+      <w:r>
+        <w:rPr>
+          <w:sz w:val="24"/>
+          <w:szCs w:val="24"/>
+          <w:lang w:val="en-US"/>
+        </w:rPr>
+        <w:t>Decorator</w:t>
+      </w:r>
+      <w:r>
+        <w:rPr>
+          <w:rFonts w:hint="cs"/>
+          <w:sz w:val="24"/>
+          <w:szCs w:val="24"/>
+          <w:rtl/>
+          <w:lang w:val="en-US"/>
+        </w:rPr>
+        <w:t xml:space="preserve"> עבור אותה פעולה. הכוונה בבנייה של </w:t>
+      </w:r>
+      <w:r>
+        <w:rPr>
+          <w:sz w:val="24"/>
+          <w:szCs w:val="24"/>
+          <w:lang w:val="en-US"/>
+        </w:rPr>
+        <w:t>Decorator</w:t>
+      </w:r>
+      <w:r>
+        <w:rPr>
+          <w:rFonts w:hint="cs"/>
+          <w:sz w:val="24"/>
+          <w:szCs w:val="24"/>
+          <w:rtl/>
+          <w:lang w:val="en-US"/>
+        </w:rPr>
+        <w:t xml:space="preserve"> היא החלק בו אנחנו בונים </w:t>
+      </w:r>
+      <w:r>
+        <w:rPr>
+          <w:sz w:val="24"/>
+          <w:szCs w:val="24"/>
+          <w:lang w:val="en-US"/>
+        </w:rPr>
+        <w:t>decorator</w:t>
+      </w:r>
+      <w:r>
+        <w:rPr>
+          <w:rFonts w:hint="cs"/>
+          <w:sz w:val="24"/>
+          <w:szCs w:val="24"/>
+          <w:rtl/>
+          <w:lang w:val="en-US"/>
+        </w:rPr>
+        <w:t xml:space="preserve"> על </w:t>
+      </w:r>
+      <w:r>
+        <w:rPr>
+          <w:sz w:val="24"/>
+          <w:szCs w:val="24"/>
+          <w:lang w:val="en-US"/>
+        </w:rPr>
+        <w:t>decorator</w:t>
+      </w:r>
+      <w:r>
+        <w:rPr>
+          <w:rFonts w:hint="cs"/>
+          <w:sz w:val="24"/>
+          <w:szCs w:val="24"/>
+          <w:rtl/>
+          <w:lang w:val="en-US"/>
+        </w:rPr>
+        <w:t xml:space="preserve"> עד אשר נשאר מופע בודד של </w:t>
+      </w:r>
+      <w:r>
+        <w:rPr>
+          <w:sz w:val="24"/>
+          <w:szCs w:val="24"/>
+          <w:lang w:val="en-US"/>
+        </w:rPr>
+        <w:t>validator</w:t>
+      </w:r>
+      <w:r>
+        <w:rPr>
+          <w:rFonts w:hint="cs"/>
+          <w:sz w:val="24"/>
+          <w:szCs w:val="24"/>
+          <w:rtl/>
+          <w:lang w:val="en-US"/>
+        </w:rPr>
+        <w:t>.</w:t>
+      </w:r>
+    </w:p>
+    <w:p>
+      <w:pPr>
+        <w:pStyle w:val="ListParagraph"/>
+        <w:rPr>
+          <w:rFonts w:hint="cs"/>
+          <w:sz w:val="24"/>
+          <w:szCs w:val="24"/>
+          <w:rtl/>
+          <w:lang w:val="en-US"/>
+        </w:rPr>
+      </w:pPr>
+    </w:p>
+    <w:p>
+      <w:pPr>
+        <w:pStyle w:val="ListParagraph"/>
+        <w:numPr>
+          <w:ilvl w:val="0"/>
+          <w:numId w:val="1"/>
+        </w:numPr>
+        <w:bidi/>
+        <w:rPr>
+          <w:sz w:val="24"/>
+          <w:szCs w:val="24"/>
+          <w:rtl/>
+          <w:lang w:val="en-US"/>
+        </w:rPr>
+      </w:pPr>
+      <w:r>
+        <w:rPr>
+          <w:rFonts w:hint="cs"/>
+          <w:sz w:val="24"/>
+          <w:szCs w:val="24"/>
+          <w:rtl/>
+          <w:lang w:val="en-US"/>
+        </w:rPr>
+        <w:t>שינוי תוכן ה</w:t>
+      </w:r>
+      <w:r>
+        <w:rPr>
+          <w:rFonts w:hint="cs"/>
+          <w:sz w:val="24"/>
+          <w:szCs w:val="24"/>
+          <w:lang w:val="en-US"/>
+        </w:rPr>
+        <w:t>A</w:t>
+      </w:r>
+      <w:r>
+        <w:rPr>
+          <w:sz w:val="24"/>
+          <w:szCs w:val="24"/>
+          <w:lang w:val="en-US"/>
+        </w:rPr>
+        <w:t>uthenticationToken</w:t>
+      </w:r>
+      <w:r>
+        <w:rPr>
+          <w:rFonts w:hint="cs"/>
+          <w:sz w:val="24"/>
+          <w:szCs w:val="24"/>
+          <w:rtl/>
+          <w:lang w:val="en-US"/>
+        </w:rPr>
+        <w:t xml:space="preserve"> </w:t>
+      </w:r>
+      <w:r>
+        <w:rPr>
+          <w:sz w:val="24"/>
+          <w:szCs w:val="24"/>
+          <w:rtl/>
+          <w:lang w:val="en-US"/>
+        </w:rPr>
+        <w:t>–</w:t>
+      </w:r>
+      <w:r>
+        <w:rPr>
+          <w:rFonts w:hint="cs"/>
+          <w:sz w:val="24"/>
+          <w:szCs w:val="24"/>
+          <w:rtl/>
+          <w:lang w:val="en-US"/>
+        </w:rPr>
+        <w:t xml:space="preserve"> העיצוב הנוכחי של הפרויקט, כתוב כך שה</w:t>
+      </w:r>
+      <w:r>
+        <w:rPr>
+          <w:sz w:val="24"/>
+          <w:szCs w:val="24"/>
+          <w:lang w:val="en-US"/>
+        </w:rPr>
+        <w:t>PL</w:t>
+      </w:r>
+      <w:r>
+        <w:rPr>
+          <w:rFonts w:hint="cs"/>
+          <w:sz w:val="24"/>
+          <w:szCs w:val="24"/>
+          <w:rtl/>
+          <w:lang w:val="en-US"/>
+        </w:rPr>
+        <w:t xml:space="preserve"> אינו מודע אף פעם לתוכן של ה</w:t>
+      </w:r>
+      <w:r>
+        <w:rPr>
+          <w:sz w:val="24"/>
+          <w:szCs w:val="24"/>
+          <w:lang w:val="en-US"/>
+        </w:rPr>
+        <w:t>AuthenticationToken</w:t>
+      </w:r>
+      <w:r>
+        <w:rPr>
+          <w:rFonts w:hint="cs"/>
+          <w:sz w:val="24"/>
+          <w:szCs w:val="24"/>
+          <w:rtl/>
+          <w:lang w:val="en-US"/>
+        </w:rPr>
+        <w:t xml:space="preserve"> שהוא מקבל מה</w:t>
+      </w:r>
+      <w:r>
+        <w:rPr>
+          <w:rFonts w:hint="cs"/>
+          <w:sz w:val="24"/>
+          <w:szCs w:val="24"/>
+          <w:lang w:val="en-US"/>
+        </w:rPr>
+        <w:t>BL</w:t>
+      </w:r>
+      <w:r>
+        <w:rPr>
+          <w:rFonts w:hint="cs"/>
+          <w:sz w:val="24"/>
+          <w:szCs w:val="24"/>
+          <w:rtl/>
+          <w:lang w:val="en-US"/>
+        </w:rPr>
+        <w:t xml:space="preserve"> לאחר חיבור מוצלח למערכת. הדבר היחיד שה</w:t>
+      </w:r>
+      <w:r>
+        <w:rPr>
+          <w:rFonts w:hint="cs"/>
+          <w:sz w:val="24"/>
+          <w:szCs w:val="24"/>
+          <w:lang w:val="en-US"/>
+        </w:rPr>
+        <w:t>PL</w:t>
+      </w:r>
+      <w:r>
+        <w:rPr>
+          <w:rFonts w:hint="cs"/>
+          <w:sz w:val="24"/>
+          <w:szCs w:val="24"/>
+          <w:rtl/>
+          <w:lang w:val="en-US"/>
+        </w:rPr>
+        <w:t xml:space="preserve"> עושה הוא לשמור את ה</w:t>
+      </w:r>
+      <w:r>
+        <w:rPr>
+          <w:sz w:val="24"/>
+          <w:szCs w:val="24"/>
+          <w:lang w:val="en-US"/>
+        </w:rPr>
+        <w:t>AuthenticationToken</w:t>
+      </w:r>
+      <w:r>
+        <w:rPr>
+          <w:rFonts w:hint="cs"/>
+          <w:sz w:val="24"/>
+          <w:szCs w:val="24"/>
+          <w:rtl/>
+          <w:lang w:val="en-US"/>
+        </w:rPr>
+        <w:t xml:space="preserve"> אצלו ולהעביר אותו ל</w:t>
+      </w:r>
+      <w:r>
+        <w:rPr>
+          <w:sz w:val="24"/>
+          <w:szCs w:val="24"/>
+          <w:lang w:val="en-US"/>
+        </w:rPr>
+        <w:t>BL</w:t>
+      </w:r>
+      <w:r>
+        <w:rPr>
+          <w:rFonts w:hint="cs"/>
+          <w:sz w:val="24"/>
+          <w:szCs w:val="24"/>
+          <w:rtl/>
+          <w:lang w:val="en-US"/>
+        </w:rPr>
+        <w:t xml:space="preserve"> על מנת לזהות את המשתמש שמבקש לבצע פעולה.</w:t>
+      </w:r>
+      <w:r>
+        <w:rPr>
+          <w:rFonts w:hint="cs"/>
+          <w:sz w:val="24"/>
+          <w:szCs w:val="24"/>
+          <w:rtl/>
+          <w:lang w:val="en-US"/>
+        </w:rPr>
+        <w:t xml:space="preserve"> בדרך זו ה</w:t>
+      </w:r>
+      <w:r>
+        <w:rPr>
+          <w:rFonts w:hint="cs"/>
+          <w:sz w:val="24"/>
+          <w:szCs w:val="24"/>
+          <w:lang w:val="en-US"/>
+        </w:rPr>
+        <w:t>BL</w:t>
+      </w:r>
+      <w:r>
+        <w:rPr>
+          <w:rFonts w:hint="cs"/>
+          <w:sz w:val="24"/>
+          <w:szCs w:val="24"/>
+          <w:rtl/>
+          <w:lang w:val="en-US"/>
+        </w:rPr>
+        <w:t xml:space="preserve"> הוא היחיד שיודע לכתוב ולפענח את ה</w:t>
+      </w:r>
+      <w:r>
+        <w:rPr>
+          <w:sz w:val="24"/>
+          <w:szCs w:val="24"/>
+          <w:lang w:val="en-US"/>
+        </w:rPr>
+        <w:t>AuthenticationToken</w:t>
+      </w:r>
+      <w:r>
+        <w:rPr>
+          <w:rFonts w:hint="cs"/>
+          <w:sz w:val="24"/>
+          <w:szCs w:val="24"/>
+          <w:rtl/>
+          <w:lang w:val="en-US"/>
+        </w:rPr>
+        <w:t>. בדרך זו ניתן למשל בעתיד להחליט למשל להצפין את התוכן של ה</w:t>
+      </w:r>
+      <w:r>
+        <w:rPr>
+          <w:rFonts w:hint="cs"/>
+          <w:sz w:val="24"/>
+          <w:szCs w:val="24"/>
+          <w:lang w:val="en-US"/>
+        </w:rPr>
+        <w:t>A</w:t>
+      </w:r>
+      <w:r>
+        <w:rPr>
+          <w:sz w:val="24"/>
+          <w:szCs w:val="24"/>
+          <w:lang w:val="en-US"/>
+        </w:rPr>
+        <w:t>uthenticationToken</w:t>
+      </w:r>
+      <w:r>
+        <w:rPr>
+          <w:rFonts w:hint="cs"/>
+          <w:sz w:val="24"/>
+          <w:szCs w:val="24"/>
+          <w:rtl/>
+          <w:lang w:val="en-US"/>
+        </w:rPr>
+        <w:t xml:space="preserve"> בכל פעם שמשתמש מנסה להתחבר למערכת. ההצפנה יכולה להיות תלויה למשל בתאריך והשעה הנוכחיים </w:t>
+      </w:r>
+      <w:r>
+        <w:rPr>
+          <w:rFonts w:hint="cs"/>
+          <w:sz w:val="24"/>
+          <w:szCs w:val="24"/>
+          <w:rtl/>
+          <w:lang w:val="en-US"/>
+        </w:rPr>
+        <w:t>כך שבמידה ותהיה מתקפה כלשהי על המערכת על ידי פור</w:t>
+      </w:r>
+      <w:r>
+        <w:rPr>
+          <w:rFonts w:hint="cs"/>
+          <w:sz w:val="24"/>
+          <w:szCs w:val="24"/>
+          <w:rtl/>
+          <w:lang w:val="en-US"/>
+        </w:rPr>
+        <w:t xml:space="preserve">צים, הם לא יוכלו לדעת להפיק </w:t>
+      </w:r>
+      <w:r>
+        <w:rPr>
+          <w:sz w:val="24"/>
+          <w:szCs w:val="24"/>
+          <w:lang w:val="en-US"/>
+        </w:rPr>
+        <w:t>AuthenticationToken</w:t>
+      </w:r>
+      <w:r>
+        <w:rPr>
+          <w:rFonts w:hint="cs"/>
+          <w:sz w:val="24"/>
+          <w:szCs w:val="24"/>
+          <w:rtl/>
+          <w:lang w:val="en-US"/>
+        </w:rPr>
+        <w:t xml:space="preserve"> משלהם כדי לבצע פעולות בשם משתמשים קיימים במערכת.</w:t>
       </w:r>
       <w:bookmarkStart w:id="0" w:name="_GoBack"/>
       <w:bookmarkEnd w:id="0"/>
@@ -1601,6 +3479,103 @@
     </w:sectPr>
   </w:body>
 </w:document>
+</file>
+
+<file path=word/numbering.xml><?xml version="1.0" encoding="utf-8"?>
+<w:numbering xmlns:wpc="http://schemas.microsoft.com/office/word/2010/wordprocessingCanvas" xmlns:mc="http://schemas.openxmlformats.org/markup-compatibility/2006" xmlns:o="urn:schemas-microsoft-com:office:office" xmlns:r="http://schemas.openxmlformats.org/officeDocument/2006/relationships" xmlns:m="http://schemas.openxmlformats.org/officeDocument/2006/math" xmlns:v="urn:schemas-microsoft-com:vml" xmlns:wp14="http://schemas.microsoft.com/office/word/2010/wordprocessingDrawing" xmlns:wp="http://schemas.openxmlformats.org/drawingml/2006/wordprocessingDrawing" xmlns:w10="urn:schemas-microsoft-com:office:word" xmlns:w="http://schemas.openxmlformats.org/wordprocessingml/2006/main" xmlns:w14="http://schemas.microsoft.com/office/word/2010/wordml" xmlns:w15="http://schemas.microsoft.com/office/word/2012/wordml" xmlns:wpg="http://schemas.microsoft.com/office/word/2010/wordprocessingGroup" xmlns:wpi="http://schemas.microsoft.com/office/word/2010/wordprocessingInk" xmlns:wne="http://schemas.microsoft.com/office/word/2006/wordml" xmlns:wps="http://schemas.microsoft.com/office/word/2010/wordprocessingShape" mc:Ignorable="w14 w15 wp14">
+  <w:abstractNum w:abstractNumId="0" w15:restartNumberingAfterBreak="0">
+    <w:nsid w:val="6A337BF0"/>
+    <w:multiLevelType w:val="hybridMultilevel"/>
+    <w:tmpl w:val="9C96A340"/>
+    <w:lvl w:ilvl="0" w:tplc="0409000F">
+      <w:start w:val="1"/>
+      <w:numFmt w:val="decimal"/>
+      <w:lvlText w:val="%1."/>
+      <w:lvlJc w:val="left"/>
+      <w:pPr>
+        <w:ind w:left="720" w:hanging="360"/>
+      </w:pPr>
+      <w:rPr>
+        <w:rFonts w:hint="default"/>
+      </w:rPr>
+    </w:lvl>
+    <w:lvl w:ilvl="1" w:tplc="04090019" w:tentative="1">
+      <w:start w:val="1"/>
+      <w:numFmt w:val="lowerLetter"/>
+      <w:lvlText w:val="%2."/>
+      <w:lvlJc w:val="left"/>
+      <w:pPr>
+        <w:ind w:left="1440" w:hanging="360"/>
+      </w:pPr>
+    </w:lvl>
+    <w:lvl w:ilvl="2" w:tplc="0409001B" w:tentative="1">
+      <w:start w:val="1"/>
+      <w:numFmt w:val="lowerRoman"/>
+      <w:lvlText w:val="%3."/>
+      <w:lvlJc w:val="right"/>
+      <w:pPr>
+        <w:ind w:left="2160" w:hanging="180"/>
+      </w:pPr>
+    </w:lvl>
+    <w:lvl w:ilvl="3" w:tplc="0409000F" w:tentative="1">
+      <w:start w:val="1"/>
+      <w:numFmt w:val="decimal"/>
+      <w:lvlText w:val="%4."/>
+      <w:lvlJc w:val="left"/>
+      <w:pPr>
+        <w:ind w:left="2880" w:hanging="360"/>
+      </w:pPr>
+    </w:lvl>
+    <w:lvl w:ilvl="4" w:tplc="04090019" w:tentative="1">
+      <w:start w:val="1"/>
+      <w:numFmt w:val="lowerLetter"/>
+      <w:lvlText w:val="%5."/>
+      <w:lvlJc w:val="left"/>
+      <w:pPr>
+        <w:ind w:left="3600" w:hanging="360"/>
+      </w:pPr>
+    </w:lvl>
+    <w:lvl w:ilvl="5" w:tplc="0409001B" w:tentative="1">
+      <w:start w:val="1"/>
+      <w:numFmt w:val="lowerRoman"/>
+      <w:lvlText w:val="%6."/>
+      <w:lvlJc w:val="right"/>
+      <w:pPr>
+        <w:ind w:left="4320" w:hanging="180"/>
+      </w:pPr>
+    </w:lvl>
+    <w:lvl w:ilvl="6" w:tplc="0409000F" w:tentative="1">
+      <w:start w:val="1"/>
+      <w:numFmt w:val="decimal"/>
+      <w:lvlText w:val="%7."/>
+      <w:lvlJc w:val="left"/>
+      <w:pPr>
+        <w:ind w:left="5040" w:hanging="360"/>
+      </w:pPr>
+    </w:lvl>
+    <w:lvl w:ilvl="7" w:tplc="04090019" w:tentative="1">
+      <w:start w:val="1"/>
+      <w:numFmt w:val="lowerLetter"/>
+      <w:lvlText w:val="%8."/>
+      <w:lvlJc w:val="left"/>
+      <w:pPr>
+        <w:ind w:left="5760" w:hanging="360"/>
+      </w:pPr>
+    </w:lvl>
+    <w:lvl w:ilvl="8" w:tplc="0409001B" w:tentative="1">
+      <w:start w:val="1"/>
+      <w:numFmt w:val="lowerRoman"/>
+      <w:lvlText w:val="%9."/>
+      <w:lvlJc w:val="right"/>
+      <w:pPr>
+        <w:ind w:left="6480" w:hanging="180"/>
+      </w:pPr>
+    </w:lvl>
+  </w:abstractNum>
+  <w:num w:numId="1">
+    <w:abstractNumId w:val="0"/>
+  </w:num>
+</w:numbering>
 </file>
 
 <file path=word/styles.xml><?xml version="1.0" encoding="utf-8"?>
@@ -1997,6 +3972,27 @@
     <w:name w:val="Normal"/>
     <w:qFormat/>
   </w:style>
+  <w:style w:type="paragraph" w:styleId="Heading1">
+    <w:name w:val="heading 1"/>
+    <w:basedOn w:val="Normal"/>
+    <w:next w:val="Normal"/>
+    <w:link w:val="Heading1Char"/>
+    <w:uiPriority w:val="9"/>
+    <w:qFormat/>
+    <w:rsid w:val="006C0EDC"/>
+    <w:pPr>
+      <w:keepNext/>
+      <w:keepLines/>
+      <w:spacing w:before="240" w:after="0"/>
+      <w:outlineLvl w:val="0"/>
+    </w:pPr>
+    <w:rPr>
+      <w:rFonts w:asciiTheme="majorHAnsi" w:eastAsiaTheme="majorEastAsia" w:hAnsiTheme="majorHAnsi" w:cstheme="majorBidi"/>
+      <w:color w:val="2E74B5" w:themeColor="accent1" w:themeShade="BF"/>
+      <w:sz w:val="32"/>
+      <w:szCs w:val="32"/>
+    </w:rPr>
+  </w:style>
   <w:style w:type="paragraph" w:styleId="Heading2">
     <w:name w:val="heading 2"/>
     <w:basedOn w:val="Normal"/>
@@ -2058,6 +4054,30 @@
       <w:sz w:val="26"/>
       <w:szCs w:val="26"/>
     </w:rPr>
+  </w:style>
+  <w:style w:type="character" w:customStyle="1" w:styleId="Heading1Char">
+    <w:name w:val="Heading 1 Char"/>
+    <w:basedOn w:val="DefaultParagraphFont"/>
+    <w:link w:val="Heading1"/>
+    <w:uiPriority w:val="9"/>
+    <w:rsid w:val="006C0EDC"/>
+    <w:rPr>
+      <w:rFonts w:asciiTheme="majorHAnsi" w:eastAsiaTheme="majorEastAsia" w:hAnsiTheme="majorHAnsi" w:cstheme="majorBidi"/>
+      <w:color w:val="2E74B5" w:themeColor="accent1" w:themeShade="BF"/>
+      <w:sz w:val="32"/>
+      <w:szCs w:val="32"/>
+    </w:rPr>
+  </w:style>
+  <w:style w:type="paragraph" w:styleId="ListParagraph">
+    <w:name w:val="List Paragraph"/>
+    <w:basedOn w:val="Normal"/>
+    <w:uiPriority w:val="34"/>
+    <w:qFormat/>
+    <w:rsid w:val="00D73D2F"/>
+    <w:pPr>
+      <w:ind w:left="720"/>
+      <w:contextualSpacing/>
+    </w:pPr>
   </w:style>
 </w:styles>
 </file>
@@ -2321,4 +4341,16 @@
     </a:ext>
   </a:extLst>
 </a:theme>
+</file>
+
+<file path=customXml/item1.xml><?xml version="1.0" encoding="utf-8"?>
+<b:Sources xmlns:b="http://schemas.openxmlformats.org/officeDocument/2006/bibliography" xmlns="http://schemas.openxmlformats.org/officeDocument/2006/bibliography" SelectedStyle="\APASixthEditionOfficeOnline.xsl" StyleName="APA" Version="6"/>
+</file>
+
+<file path=customXml/itemProps1.xml><?xml version="1.0" encoding="utf-8"?>
+<ds:datastoreItem xmlns:ds="http://schemas.openxmlformats.org/officeDocument/2006/customXml" ds:itemID="{B367AA75-62E8-4638-832D-73500F376BD7}">
+  <ds:schemaRefs>
+    <ds:schemaRef ds:uri="http://schemas.openxmlformats.org/officeDocument/2006/bibliography"/>
+  </ds:schemaRefs>
+</ds:datastoreItem>
 </file>
</xml_diff>